<commit_message>
Added some clarification for variable names
</commit_message>
<xml_diff>
--- a/Project4/proj4Analysis.docx
+++ b/Project4/proj4Analysis.docx
@@ -29,6 +29,8 @@
           <w:szCs w:val="24"/>
         </w:rPr>
       </w:pPr>
+      <w:proofErr w:type="spellStart"/>
+      <w:proofErr w:type="gramStart"/>
       <w:r>
         <w:rPr>
           <w:rFonts w:ascii="Times New Roman" w:hAnsi="Times New Roman" w:cs="Times New Roman"/>
@@ -37,6 +39,8 @@
         </w:rPr>
         <w:t>ghousto</w:t>
       </w:r>
+      <w:proofErr w:type="spellEnd"/>
+      <w:proofErr w:type="gramEnd"/>
     </w:p>
     <w:p>
       <w:pPr>
@@ -94,6 +98,131 @@
           <w:szCs w:val="24"/>
         </w:rPr>
       </w:pPr>
+    </w:p>
+    <w:p>
+      <w:pPr>
+        <w:spacing w:after="0" w:line="240" w:lineRule="auto"/>
+        <w:rPr>
+          <w:rFonts w:ascii="Times New Roman" w:hAnsi="Times New Roman" w:cs="Times New Roman"/>
+          <w:b/>
+          <w:sz w:val="24"/>
+          <w:szCs w:val="24"/>
+        </w:rPr>
+      </w:pPr>
+      <w:r>
+        <w:rPr>
+          <w:rFonts w:ascii="Times New Roman" w:hAnsi="Times New Roman" w:cs="Times New Roman"/>
+          <w:b/>
+          <w:color w:val="FF0000"/>
+          <w:sz w:val="24"/>
+          <w:szCs w:val="24"/>
+        </w:rPr>
+        <w:t xml:space="preserve">For all questions, the variable </w:t>
+      </w:r>
+      <w:r>
+        <w:rPr>
+          <w:rFonts w:ascii="Times New Roman" w:hAnsi="Times New Roman" w:cs="Times New Roman"/>
+          <w:b/>
+          <w:color w:val="FF0000"/>
+          <w:sz w:val="24"/>
+          <w:szCs w:val="24"/>
+        </w:rPr>
+        <w:t>‘</w:t>
+      </w:r>
+      <w:r>
+        <w:rPr>
+          <w:rFonts w:ascii="Times New Roman" w:hAnsi="Times New Roman" w:cs="Times New Roman"/>
+          <w:b/>
+          <w:i/>
+          <w:color w:val="FF0000"/>
+          <w:sz w:val="24"/>
+          <w:szCs w:val="24"/>
+        </w:rPr>
+        <w:t>n</w:t>
+      </w:r>
+      <w:r>
+        <w:rPr>
+          <w:rFonts w:ascii="Times New Roman" w:hAnsi="Times New Roman" w:cs="Times New Roman"/>
+          <w:b/>
+          <w:color w:val="FF0000"/>
+          <w:sz w:val="24"/>
+          <w:szCs w:val="24"/>
+        </w:rPr>
+        <w:t>’</w:t>
+      </w:r>
+      <w:r>
+        <w:rPr>
+          <w:rFonts w:ascii="Times New Roman" w:hAnsi="Times New Roman" w:cs="Times New Roman"/>
+          <w:b/>
+          <w:color w:val="FF0000"/>
+          <w:sz w:val="24"/>
+          <w:szCs w:val="24"/>
+        </w:rPr>
+        <w:t xml:space="preserve"> refers to the number of vertices and the variable </w:t>
+      </w:r>
+      <w:r>
+        <w:rPr>
+          <w:rFonts w:ascii="Times New Roman" w:hAnsi="Times New Roman" w:cs="Times New Roman"/>
+          <w:b/>
+          <w:color w:val="FF0000"/>
+          <w:sz w:val="24"/>
+          <w:szCs w:val="24"/>
+        </w:rPr>
+        <w:t>‘</w:t>
+      </w:r>
+      <w:r>
+        <w:rPr>
+          <w:rFonts w:ascii="Times New Roman" w:hAnsi="Times New Roman" w:cs="Times New Roman"/>
+          <w:b/>
+          <w:i/>
+          <w:color w:val="FF0000"/>
+          <w:sz w:val="24"/>
+          <w:szCs w:val="24"/>
+        </w:rPr>
+        <w:t>m</w:t>
+      </w:r>
+      <w:r>
+        <w:rPr>
+          <w:rFonts w:ascii="Times New Roman" w:hAnsi="Times New Roman" w:cs="Times New Roman"/>
+          <w:b/>
+          <w:color w:val="FF0000"/>
+          <w:sz w:val="24"/>
+          <w:szCs w:val="24"/>
+        </w:rPr>
+        <w:t>’</w:t>
+      </w:r>
+      <w:r>
+        <w:rPr>
+          <w:rFonts w:ascii="Times New Roman" w:hAnsi="Times New Roman" w:cs="Times New Roman"/>
+          <w:b/>
+          <w:color w:val="FF0000"/>
+          <w:sz w:val="24"/>
+          <w:szCs w:val="24"/>
+        </w:rPr>
+        <w:t xml:space="preserve"> </w:t>
+      </w:r>
+      <w:r>
+        <w:rPr>
+          <w:rFonts w:ascii="Times New Roman" w:hAnsi="Times New Roman" w:cs="Times New Roman"/>
+          <w:b/>
+          <w:color w:val="FF0000"/>
+          <w:sz w:val="24"/>
+          <w:szCs w:val="24"/>
+        </w:rPr>
+        <w:t>refers to the number of edges.</w:t>
+      </w:r>
+    </w:p>
+    <w:p>
+      <w:pPr>
+        <w:spacing w:after="0" w:line="240" w:lineRule="auto"/>
+        <w:rPr>
+          <w:rFonts w:ascii="Times New Roman" w:hAnsi="Times New Roman" w:cs="Times New Roman"/>
+          <w:sz w:val="24"/>
+          <w:szCs w:val="24"/>
+        </w:rPr>
+      </w:pPr>
+      <w:bookmarkStart w:id="0" w:name="_GoBack"/>
+      <w:bookmarkEnd w:id="0"/>
     </w:p>
     <w:p>
       <w:pPr>
@@ -115,8 +244,18 @@
           <w:sz w:val="24"/>
           <w:szCs w:val="24"/>
         </w:rPr>
-        <w:t>The asymptotic performance of my recursive tree height function is O(</w:t>
-      </w:r>
+        <w:t xml:space="preserve">The asymptotic performance of my recursive tree height function is </w:t>
+      </w:r>
+      <w:proofErr w:type="gramStart"/>
+      <w:r>
+        <w:rPr>
+          <w:rFonts w:ascii="Times New Roman" w:hAnsi="Times New Roman" w:cs="Times New Roman"/>
+          <w:sz w:val="24"/>
+          <w:szCs w:val="24"/>
+        </w:rPr>
+        <w:t>O(</w:t>
+      </w:r>
+      <w:proofErr w:type="gramEnd"/>
       <w:r>
         <w:rPr>
           <w:rFonts w:ascii="Times New Roman" w:hAnsi="Times New Roman" w:cs="Times New Roman"/>
@@ -497,16 +636,34 @@
           <w:sz w:val="24"/>
           <w:szCs w:val="24"/>
         </w:rPr>
-        <w:t xml:space="preserve">, </w:t>
-      </w:r>
-      <w:r>
-        <w:rPr>
-          <w:rFonts w:ascii="Times New Roman" w:hAnsi="Times New Roman" w:cs="Times New Roman"/>
-          <w:sz w:val="24"/>
-          <w:szCs w:val="24"/>
-        </w:rPr>
-        <w:t xml:space="preserve">where </w:t>
-      </w:r>
+        <w:t>.</w:t>
+      </w:r>
+      <w:r>
+        <w:rPr>
+          <w:rFonts w:ascii="Times New Roman" w:hAnsi="Times New Roman" w:cs="Times New Roman"/>
+          <w:sz w:val="24"/>
+          <w:szCs w:val="24"/>
+        </w:rPr>
+        <w:t xml:space="preserve"> Therefore, the asympto</w:t>
+      </w:r>
+      <w:r>
+        <w:rPr>
+          <w:rFonts w:ascii="Times New Roman" w:hAnsi="Times New Roman" w:cs="Times New Roman"/>
+          <w:sz w:val="24"/>
+          <w:szCs w:val="24"/>
+        </w:rPr>
+        <w:t xml:space="preserve">tic performance of the algorithm will be </w:t>
+      </w:r>
+      <w:proofErr w:type="gramStart"/>
+      <w:r>
+        <w:rPr>
+          <w:rFonts w:ascii="Times New Roman" w:hAnsi="Times New Roman" w:cs="Times New Roman"/>
+          <w:sz w:val="24"/>
+          <w:szCs w:val="24"/>
+        </w:rPr>
+        <w:t>O(</w:t>
+      </w:r>
+      <w:proofErr w:type="gramEnd"/>
       <w:r>
         <w:rPr>
           <w:rFonts w:ascii="Times New Roman" w:hAnsi="Times New Roman" w:cs="Times New Roman"/>
@@ -522,15 +679,15 @@
           <w:sz w:val="24"/>
           <w:szCs w:val="24"/>
         </w:rPr>
-        <w:t xml:space="preserve"> is the number of nodes in the tree. Therefore, the asympto</w:t>
-      </w:r>
-      <w:r>
-        <w:rPr>
-          <w:rFonts w:ascii="Times New Roman" w:hAnsi="Times New Roman" w:cs="Times New Roman"/>
-          <w:sz w:val="24"/>
-          <w:szCs w:val="24"/>
-        </w:rPr>
-        <w:t>tic performance of the algorithm will be O(</w:t>
+        <w:t>)</w:t>
+      </w:r>
+      <w:r>
+        <w:rPr>
+          <w:rFonts w:ascii="Times New Roman" w:hAnsi="Times New Roman" w:cs="Times New Roman"/>
+          <w:sz w:val="24"/>
+          <w:szCs w:val="24"/>
+        </w:rPr>
+        <w:t xml:space="preserve">, where </w:t>
       </w:r>
       <w:r>
         <w:rPr>
@@ -547,7 +704,15 @@
           <w:sz w:val="24"/>
           <w:szCs w:val="24"/>
         </w:rPr>
-        <w:t xml:space="preserve">). </w:t>
+        <w:t xml:space="preserve"> is the number of nodes in the tree</w:t>
+      </w:r>
+      <w:r>
+        <w:rPr>
+          <w:rFonts w:ascii="Times New Roman" w:hAnsi="Times New Roman" w:cs="Times New Roman"/>
+          <w:sz w:val="24"/>
+          <w:szCs w:val="24"/>
+        </w:rPr>
+        <w:t xml:space="preserve">. </w:t>
       </w:r>
     </w:p>
     <w:p>
@@ -636,19 +801,21 @@
     <w:p>
       <w:pPr>
         <w:pStyle w:val="ListParagraph"/>
-        <w:numPr>
-          <w:ilvl w:val="0"/>
-          <w:numId w:val="1"/>
-        </w:numPr>
-        <w:spacing w:after="0" w:line="240" w:lineRule="auto"/>
-        <w:rPr>
-          <w:rFonts w:ascii="Times New Roman" w:hAnsi="Times New Roman" w:cs="Times New Roman"/>
-          <w:sz w:val="24"/>
-          <w:szCs w:val="24"/>
-        </w:rPr>
-      </w:pPr>
-      <w:bookmarkStart w:id="0" w:name="_GoBack"/>
-      <w:bookmarkEnd w:id="0"/>
+        <w:spacing w:after="0" w:line="240" w:lineRule="auto"/>
+        <w:rPr>
+          <w:rFonts w:ascii="Times New Roman" w:hAnsi="Times New Roman" w:cs="Times New Roman"/>
+          <w:sz w:val="24"/>
+          <w:szCs w:val="24"/>
+        </w:rPr>
+      </w:pPr>
+      <w:r>
+        <w:rPr>
+          <w:rFonts w:ascii="Times New Roman" w:hAnsi="Times New Roman" w:cs="Times New Roman"/>
+          <w:sz w:val="24"/>
+          <w:szCs w:val="24"/>
+        </w:rPr>
+        <w:t xml:space="preserve">2. </w:t>
+      </w:r>
       <w:r>
         <w:rPr>
           <w:rFonts w:ascii="Times New Roman" w:hAnsi="Times New Roman" w:cs="Times New Roman"/>

</xml_diff>

<commit_message>
Slight edit to question 3
</commit_message>
<xml_diff>
--- a/Project4/proj4Analysis.docx
+++ b/Project4/proj4Analysis.docx
@@ -1175,7 +1175,57 @@
           <w:sz w:val="24"/>
           <w:szCs w:val="24"/>
         </w:rPr>
-        <w:t xml:space="preserve"> operates like a DFS, it traverses all of the nodes in a pre-order traversal. </w:t>
+        <w:t xml:space="preserve"> operates like a DFS, it traverses all of the nodes in a pre-order traversal</w:t>
+      </w:r>
+      <w:r>
+        <w:rPr>
+          <w:rFonts w:ascii="Times New Roman" w:hAnsi="Times New Roman" w:cs="Times New Roman"/>
+          <w:sz w:val="24"/>
+          <w:szCs w:val="24"/>
+        </w:rPr>
+        <w:t xml:space="preserve"> (accesses parent</w:t>
+      </w:r>
+      <w:r>
+        <w:rPr>
+          <w:rFonts w:ascii="Times New Roman" w:hAnsi="Times New Roman" w:cs="Times New Roman"/>
+          <w:sz w:val="24"/>
+          <w:szCs w:val="24"/>
+        </w:rPr>
+        <w:t xml:space="preserve"> first</w:t>
+      </w:r>
+      <w:r>
+        <w:rPr>
+          <w:rFonts w:ascii="Times New Roman" w:hAnsi="Times New Roman" w:cs="Times New Roman"/>
+          <w:sz w:val="24"/>
+          <w:szCs w:val="24"/>
+        </w:rPr>
+        <w:t>,</w:t>
+      </w:r>
+      <w:r>
+        <w:rPr>
+          <w:rFonts w:ascii="Times New Roman" w:hAnsi="Times New Roman" w:cs="Times New Roman"/>
+          <w:sz w:val="24"/>
+          <w:szCs w:val="24"/>
+        </w:rPr>
+        <w:t xml:space="preserve"> then</w:t>
+      </w:r>
+      <w:bookmarkStart w:id="0" w:name="_GoBack"/>
+      <w:bookmarkEnd w:id="0"/>
+      <w:r>
+        <w:rPr>
+          <w:rFonts w:ascii="Times New Roman" w:hAnsi="Times New Roman" w:cs="Times New Roman"/>
+          <w:sz w:val="24"/>
+          <w:szCs w:val="24"/>
+        </w:rPr>
+        <w:t xml:space="preserve"> child nodes from left to right)</w:t>
+      </w:r>
+      <w:r>
+        <w:rPr>
+          <w:rFonts w:ascii="Times New Roman" w:hAnsi="Times New Roman" w:cs="Times New Roman"/>
+          <w:sz w:val="24"/>
+          <w:szCs w:val="24"/>
+        </w:rPr>
+        <w:t xml:space="preserve">. </w:t>
       </w:r>
     </w:p>
     <w:p>
@@ -1202,8 +1252,6 @@
           <w:szCs w:val="24"/>
         </w:rPr>
       </w:pPr>
-      <w:bookmarkStart w:id="0" w:name="_GoBack"/>
-      <w:bookmarkEnd w:id="0"/>
     </w:p>
     <w:sectPr>
       <w:pgSz w:w="12240" w:h="15840"/>

</xml_diff>

<commit_message>
Working on question 4
</commit_message>
<xml_diff>
--- a/Project4/proj4Analysis.docx
+++ b/Project4/proj4Analysis.docx
@@ -1209,8 +1209,6 @@
         </w:rPr>
         <w:t xml:space="preserve"> then</w:t>
       </w:r>
-      <w:bookmarkStart w:id="0" w:name="_GoBack"/>
-      <w:bookmarkEnd w:id="0"/>
       <w:r>
         <w:rPr>
           <w:rFonts w:ascii="Times New Roman" w:hAnsi="Times New Roman" w:cs="Times New Roman"/>
@@ -1252,6 +1250,1531 @@
           <w:szCs w:val="24"/>
         </w:rPr>
       </w:pPr>
+      <w:r>
+        <w:rPr>
+          <w:rFonts w:ascii="Times New Roman" w:hAnsi="Times New Roman" w:cs="Times New Roman"/>
+          <w:sz w:val="24"/>
+          <w:szCs w:val="24"/>
+        </w:rPr>
+        <w:t xml:space="preserve">For a tree with </w:t>
+      </w:r>
+      <w:r>
+        <w:rPr>
+          <w:rFonts w:ascii="Times New Roman" w:hAnsi="Times New Roman" w:cs="Times New Roman"/>
+          <w:sz w:val="24"/>
+          <w:szCs w:val="24"/>
+        </w:rPr>
+        <w:t xml:space="preserve">an </w:t>
+      </w:r>
+      <w:r>
+        <w:rPr>
+          <w:rFonts w:ascii="Times New Roman" w:hAnsi="Times New Roman" w:cs="Times New Roman"/>
+          <w:sz w:val="24"/>
+          <w:szCs w:val="24"/>
+        </w:rPr>
+        <w:softHyphen/>
+      </w:r>
+      <w:r>
+        <w:rPr>
+          <w:rFonts w:ascii="Times New Roman" w:hAnsi="Times New Roman" w:cs="Times New Roman"/>
+          <w:i/>
+          <w:sz w:val="24"/>
+          <w:szCs w:val="24"/>
+        </w:rPr>
+        <w:t>n</w:t>
+      </w:r>
+      <w:r>
+        <w:rPr>
+          <w:rFonts w:ascii="Times New Roman" w:hAnsi="Times New Roman" w:cs="Times New Roman"/>
+          <w:sz w:val="24"/>
+          <w:szCs w:val="24"/>
+        </w:rPr>
+        <w:t xml:space="preserve">-vertex star shape (a single parent and </w:t>
+      </w:r>
+      <w:r>
+        <w:rPr>
+          <w:rFonts w:ascii="Times New Roman" w:hAnsi="Times New Roman" w:cs="Times New Roman"/>
+          <w:i/>
+          <w:sz w:val="24"/>
+          <w:szCs w:val="24"/>
+        </w:rPr>
+        <w:t>n</w:t>
+      </w:r>
+      <w:r>
+        <w:rPr>
+          <w:rFonts w:ascii="Times New Roman" w:hAnsi="Times New Roman" w:cs="Times New Roman"/>
+          <w:sz w:val="24"/>
+          <w:szCs w:val="24"/>
+        </w:rPr>
+        <w:t xml:space="preserve">-1 children), there are 2 possible pebbling placements that could maximize profit: pebble the root and none of the children, or pebble all of the </w:t>
+      </w:r>
+      <w:r>
+        <w:rPr>
+          <w:rFonts w:ascii="Times New Roman" w:hAnsi="Times New Roman" w:cs="Times New Roman"/>
+          <w:i/>
+          <w:sz w:val="24"/>
+          <w:szCs w:val="24"/>
+        </w:rPr>
+        <w:t>n</w:t>
+      </w:r>
+      <w:r>
+        <w:rPr>
+          <w:rFonts w:ascii="Times New Roman" w:hAnsi="Times New Roman" w:cs="Times New Roman"/>
+          <w:sz w:val="24"/>
+          <w:szCs w:val="24"/>
+        </w:rPr>
+        <w:t xml:space="preserve">-1 children and not the root. All the other possibilities would be different </w:t>
+      </w:r>
+      <w:r>
+        <w:rPr>
+          <w:rFonts w:ascii="Times New Roman" w:hAnsi="Times New Roman" w:cs="Times New Roman"/>
+          <w:sz w:val="24"/>
+          <w:szCs w:val="24"/>
+        </w:rPr>
+        <w:t>combinations</w:t>
+      </w:r>
+      <w:r>
+        <w:rPr>
+          <w:rFonts w:ascii="Times New Roman" w:hAnsi="Times New Roman" w:cs="Times New Roman"/>
+          <w:sz w:val="24"/>
+          <w:szCs w:val="24"/>
+        </w:rPr>
+        <w:t xml:space="preserve"> of</w:t>
+      </w:r>
+      <w:r>
+        <w:rPr>
+          <w:rFonts w:ascii="Times New Roman" w:hAnsi="Times New Roman" w:cs="Times New Roman"/>
+          <w:sz w:val="24"/>
+          <w:szCs w:val="24"/>
+        </w:rPr>
+        <w:t xml:space="preserve"> </w:t>
+      </w:r>
+      <w:r>
+        <w:rPr>
+          <w:rFonts w:ascii="Times New Roman" w:hAnsi="Times New Roman" w:cs="Times New Roman"/>
+          <w:sz w:val="24"/>
+          <w:szCs w:val="24"/>
+        </w:rPr>
+        <w:t>the root</w:t>
+      </w:r>
+      <w:r>
+        <w:rPr>
+          <w:rFonts w:ascii="Times New Roman" w:hAnsi="Times New Roman" w:cs="Times New Roman"/>
+          <w:sz w:val="24"/>
+          <w:szCs w:val="24"/>
+        </w:rPr>
+        <w:t xml:space="preserve"> not</w:t>
+      </w:r>
+      <w:r>
+        <w:rPr>
+          <w:rFonts w:ascii="Times New Roman" w:hAnsi="Times New Roman" w:cs="Times New Roman"/>
+          <w:sz w:val="24"/>
+          <w:szCs w:val="24"/>
+        </w:rPr>
+        <w:t xml:space="preserve"> being</w:t>
+      </w:r>
+      <w:r>
+        <w:rPr>
+          <w:rFonts w:ascii="Times New Roman" w:hAnsi="Times New Roman" w:cs="Times New Roman"/>
+          <w:sz w:val="24"/>
+          <w:szCs w:val="24"/>
+        </w:rPr>
+        <w:t xml:space="preserve"> pebbled with</w:t>
+      </w:r>
+      <w:r>
+        <w:rPr>
+          <w:rFonts w:ascii="Times New Roman" w:hAnsi="Times New Roman" w:cs="Times New Roman"/>
+          <w:sz w:val="24"/>
+          <w:szCs w:val="24"/>
+        </w:rPr>
+        <w:t xml:space="preserve"> one of the (</w:t>
+      </w:r>
+      <w:r>
+        <w:rPr>
+          <w:rFonts w:ascii="Times New Roman" w:hAnsi="Times New Roman" w:cs="Times New Roman"/>
+          <w:i/>
+          <w:sz w:val="24"/>
+          <w:szCs w:val="24"/>
+        </w:rPr>
+        <w:t>n</w:t>
+      </w:r>
+      <w:r>
+        <w:rPr>
+          <w:rFonts w:ascii="Times New Roman" w:hAnsi="Times New Roman" w:cs="Times New Roman"/>
+          <w:sz w:val="24"/>
+          <w:szCs w:val="24"/>
+        </w:rPr>
+        <w:t xml:space="preserve">-1)! – 1 permutations </w:t>
+      </w:r>
+      <w:r>
+        <w:rPr>
+          <w:rFonts w:ascii="Times New Roman" w:hAnsi="Times New Roman" w:cs="Times New Roman"/>
+          <w:sz w:val="24"/>
+          <w:szCs w:val="24"/>
+        </w:rPr>
+        <w:t>where</w:t>
+      </w:r>
+      <w:r>
+        <w:rPr>
+          <w:rFonts w:ascii="Times New Roman" w:hAnsi="Times New Roman" w:cs="Times New Roman"/>
+          <w:sz w:val="24"/>
+          <w:szCs w:val="24"/>
+        </w:rPr>
+        <w:t xml:space="preserve"> some, but not all</w:t>
+      </w:r>
+      <w:r>
+        <w:rPr>
+          <w:rFonts w:ascii="Times New Roman" w:hAnsi="Times New Roman" w:cs="Times New Roman"/>
+          <w:sz w:val="24"/>
+          <w:szCs w:val="24"/>
+        </w:rPr>
+        <w:t>, of the child nodes are pebbled</w:t>
+      </w:r>
+      <w:r>
+        <w:rPr>
+          <w:rFonts w:ascii="Times New Roman" w:hAnsi="Times New Roman" w:cs="Times New Roman"/>
+          <w:sz w:val="24"/>
+          <w:szCs w:val="24"/>
+        </w:rPr>
+        <w:t>.</w:t>
+      </w:r>
+      <w:r>
+        <w:rPr>
+          <w:rFonts w:ascii="Times New Roman" w:hAnsi="Times New Roman" w:cs="Times New Roman"/>
+          <w:sz w:val="24"/>
+          <w:szCs w:val="24"/>
+        </w:rPr>
+        <w:t xml:space="preserve"> Assuming that profit cannot be negative, the profit from summing of all </w:t>
+      </w:r>
+      <w:r>
+        <w:rPr>
+          <w:rFonts w:ascii="Times New Roman" w:hAnsi="Times New Roman" w:cs="Times New Roman"/>
+          <w:i/>
+          <w:sz w:val="24"/>
+          <w:szCs w:val="24"/>
+        </w:rPr>
+        <w:t>n</w:t>
+      </w:r>
+      <w:r>
+        <w:rPr>
+          <w:rFonts w:ascii="Times New Roman" w:hAnsi="Times New Roman" w:cs="Times New Roman"/>
+          <w:sz w:val="24"/>
+          <w:szCs w:val="24"/>
+        </w:rPr>
+        <w:t>-1 children will be greater than the profit of any of the other (</w:t>
+      </w:r>
+      <w:r>
+        <w:rPr>
+          <w:rFonts w:ascii="Times New Roman" w:hAnsi="Times New Roman" w:cs="Times New Roman"/>
+          <w:i/>
+          <w:sz w:val="24"/>
+          <w:szCs w:val="24"/>
+        </w:rPr>
+        <w:t>n</w:t>
+      </w:r>
+      <w:r>
+        <w:rPr>
+          <w:rFonts w:ascii="Times New Roman" w:hAnsi="Times New Roman" w:cs="Times New Roman"/>
+          <w:sz w:val="24"/>
+          <w:szCs w:val="24"/>
+        </w:rPr>
+        <w:t>-1)! – 1 permutations,</w:t>
+      </w:r>
+      <w:r>
+        <w:rPr>
+          <w:rFonts w:ascii="Times New Roman" w:hAnsi="Times New Roman" w:cs="Times New Roman"/>
+          <w:sz w:val="24"/>
+          <w:szCs w:val="24"/>
+        </w:rPr>
+        <w:t xml:space="preserve"> as each permutation will sum the profit of </w:t>
+      </w:r>
+      <w:r>
+        <w:rPr>
+          <w:rFonts w:ascii="Times New Roman" w:hAnsi="Times New Roman" w:cs="Times New Roman"/>
+          <w:i/>
+          <w:sz w:val="24"/>
+          <w:szCs w:val="24"/>
+        </w:rPr>
+        <w:t>n</w:t>
+      </w:r>
+      <w:r>
+        <w:rPr>
+          <w:rFonts w:ascii="Times New Roman" w:hAnsi="Times New Roman" w:cs="Times New Roman"/>
+          <w:sz w:val="24"/>
+          <w:szCs w:val="24"/>
+        </w:rPr>
+        <w:t xml:space="preserve"> –</w:t>
+      </w:r>
+      <w:r>
+        <w:rPr>
+          <w:rFonts w:ascii="Times New Roman" w:hAnsi="Times New Roman" w:cs="Times New Roman"/>
+          <w:sz w:val="24"/>
+          <w:szCs w:val="24"/>
+        </w:rPr>
+        <w:t xml:space="preserve"> 1 –</w:t>
+      </w:r>
+      <w:r>
+        <w:rPr>
+          <w:rFonts w:ascii="Times New Roman" w:hAnsi="Times New Roman" w:cs="Times New Roman"/>
+          <w:sz w:val="24"/>
+          <w:szCs w:val="24"/>
+        </w:rPr>
+        <w:t xml:space="preserve"> </w:t>
+      </w:r>
+      <w:r>
+        <w:rPr>
+          <w:rFonts w:ascii="Times New Roman" w:hAnsi="Times New Roman" w:cs="Times New Roman"/>
+          <w:i/>
+          <w:sz w:val="24"/>
+          <w:szCs w:val="24"/>
+        </w:rPr>
+        <w:t>k</w:t>
+      </w:r>
+      <w:r>
+        <w:rPr>
+          <w:rFonts w:ascii="Times New Roman" w:hAnsi="Times New Roman" w:cs="Times New Roman"/>
+          <w:sz w:val="24"/>
+          <w:szCs w:val="24"/>
+        </w:rPr>
+        <w:t xml:space="preserve"> nodes, where </w:t>
+      </w:r>
+      <w:r>
+        <w:rPr>
+          <w:rFonts w:ascii="Times New Roman" w:hAnsi="Times New Roman" w:cs="Times New Roman"/>
+          <w:i/>
+          <w:sz w:val="24"/>
+          <w:szCs w:val="24"/>
+        </w:rPr>
+        <w:t>k</w:t>
+      </w:r>
+      <w:r>
+        <w:rPr>
+          <w:rFonts w:ascii="Times New Roman" w:hAnsi="Times New Roman" w:cs="Times New Roman"/>
+          <w:sz w:val="24"/>
+          <w:szCs w:val="24"/>
+        </w:rPr>
+        <w:t xml:space="preserve"> &gt; 0</w:t>
+      </w:r>
+      <w:r>
+        <w:rPr>
+          <w:rFonts w:ascii="Times New Roman" w:hAnsi="Times New Roman" w:cs="Times New Roman"/>
+          <w:sz w:val="24"/>
+          <w:szCs w:val="24"/>
+        </w:rPr>
+        <w:t xml:space="preserve">. </w:t>
+      </w:r>
+      <w:r>
+        <w:rPr>
+          <w:rFonts w:ascii="Times New Roman" w:hAnsi="Times New Roman" w:cs="Times New Roman"/>
+          <w:sz w:val="24"/>
+          <w:szCs w:val="24"/>
+        </w:rPr>
+        <w:t>Said more generally:</w:t>
+      </w:r>
+    </w:p>
+    <w:p>
+      <w:pPr>
+        <w:pStyle w:val="ListParagraph"/>
+        <w:spacing w:after="0" w:line="240" w:lineRule="auto"/>
+        <w:rPr>
+          <w:rFonts w:ascii="Times New Roman" w:hAnsi="Times New Roman" w:cs="Times New Roman"/>
+          <w:sz w:val="24"/>
+          <w:szCs w:val="24"/>
+        </w:rPr>
+      </w:pPr>
+    </w:p>
+    <w:p>
+      <w:pPr>
+        <w:pStyle w:val="ListParagraph"/>
+        <w:spacing w:after="0" w:line="240" w:lineRule="auto"/>
+        <w:ind w:left="1440"/>
+        <w:rPr>
+          <w:rFonts w:ascii="Times New Roman" w:hAnsi="Times New Roman" w:cs="Times New Roman"/>
+          <w:sz w:val="24"/>
+          <w:szCs w:val="24"/>
+        </w:rPr>
+      </w:pPr>
+      <w:r>
+        <w:rPr>
+          <w:rFonts w:ascii="Times New Roman" w:hAnsi="Times New Roman" w:cs="Times New Roman"/>
+          <w:sz w:val="24"/>
+          <w:szCs w:val="24"/>
+        </w:rPr>
+        <w:t xml:space="preserve">Claim: If the root is not pebbled, the maximum profit pebbling permutation for the child nodes is the permutation where all </w:t>
+      </w:r>
+      <w:r>
+        <w:rPr>
+          <w:rFonts w:ascii="Times New Roman" w:hAnsi="Times New Roman" w:cs="Times New Roman"/>
+          <w:i/>
+          <w:sz w:val="24"/>
+          <w:szCs w:val="24"/>
+        </w:rPr>
+        <w:t>n</w:t>
+      </w:r>
+      <w:r>
+        <w:rPr>
+          <w:rFonts w:ascii="Times New Roman" w:hAnsi="Times New Roman" w:cs="Times New Roman"/>
+          <w:sz w:val="24"/>
+          <w:szCs w:val="24"/>
+        </w:rPr>
+        <w:t xml:space="preserve"> – 1 children are pebbled</w:t>
+      </w:r>
+    </w:p>
+    <w:p>
+      <w:pPr>
+        <w:pStyle w:val="ListParagraph"/>
+        <w:spacing w:after="0" w:line="240" w:lineRule="auto"/>
+        <w:ind w:left="1440"/>
+        <w:rPr>
+          <w:rFonts w:ascii="Times New Roman" w:hAnsi="Times New Roman" w:cs="Times New Roman"/>
+          <w:sz w:val="24"/>
+          <w:szCs w:val="24"/>
+        </w:rPr>
+      </w:pPr>
+    </w:p>
+    <w:p>
+      <w:pPr>
+        <w:pStyle w:val="ListParagraph"/>
+        <w:spacing w:after="0" w:line="240" w:lineRule="auto"/>
+        <w:ind w:left="1440"/>
+        <w:rPr>
+          <w:rFonts w:ascii="Times New Roman" w:hAnsi="Times New Roman" w:cs="Times New Roman"/>
+          <w:sz w:val="24"/>
+          <w:szCs w:val="24"/>
+        </w:rPr>
+      </w:pPr>
+      <w:r>
+        <w:rPr>
+          <w:rFonts w:ascii="Times New Roman" w:hAnsi="Times New Roman" w:cs="Times New Roman"/>
+          <w:sz w:val="24"/>
+          <w:szCs w:val="24"/>
+        </w:rPr>
+        <w:t>Assumptions:</w:t>
+      </w:r>
+    </w:p>
+    <w:p>
+      <w:pPr>
+        <w:pStyle w:val="ListParagraph"/>
+        <w:numPr>
+          <w:ilvl w:val="0"/>
+          <w:numId w:val="2"/>
+        </w:numPr>
+        <w:spacing w:after="0" w:line="240" w:lineRule="auto"/>
+        <w:rPr>
+          <w:rFonts w:ascii="Times New Roman" w:hAnsi="Times New Roman" w:cs="Times New Roman"/>
+          <w:sz w:val="24"/>
+          <w:szCs w:val="24"/>
+        </w:rPr>
+      </w:pPr>
+      <w:r>
+        <w:rPr>
+          <w:rFonts w:ascii="Times New Roman" w:hAnsi="Times New Roman" w:cs="Times New Roman"/>
+          <w:sz w:val="24"/>
+          <w:szCs w:val="24"/>
+        </w:rPr>
+        <w:t xml:space="preserve">There are a total of </w:t>
+      </w:r>
+      <w:r>
+        <w:rPr>
+          <w:rFonts w:ascii="Times New Roman" w:hAnsi="Times New Roman" w:cs="Times New Roman"/>
+          <w:i/>
+          <w:sz w:val="24"/>
+          <w:szCs w:val="24"/>
+        </w:rPr>
+        <w:t>n</w:t>
+      </w:r>
+      <w:r>
+        <w:rPr>
+          <w:rFonts w:ascii="Times New Roman" w:hAnsi="Times New Roman" w:cs="Times New Roman"/>
+          <w:sz w:val="24"/>
+          <w:szCs w:val="24"/>
+        </w:rPr>
+        <w:t xml:space="preserve"> – 1 children </w:t>
+      </w:r>
+    </w:p>
+    <w:p>
+      <w:pPr>
+        <w:pStyle w:val="ListParagraph"/>
+        <w:numPr>
+          <w:ilvl w:val="0"/>
+          <w:numId w:val="2"/>
+        </w:numPr>
+        <w:spacing w:after="0" w:line="240" w:lineRule="auto"/>
+        <w:rPr>
+          <w:rFonts w:ascii="Times New Roman" w:hAnsi="Times New Roman" w:cs="Times New Roman"/>
+          <w:sz w:val="24"/>
+          <w:szCs w:val="24"/>
+        </w:rPr>
+      </w:pPr>
+      <w:r>
+        <w:rPr>
+          <w:rFonts w:ascii="Times New Roman" w:hAnsi="Times New Roman" w:cs="Times New Roman"/>
+          <w:sz w:val="24"/>
+          <w:szCs w:val="24"/>
+        </w:rPr>
+        <w:t>Each individual node’s profit is positive</w:t>
+      </w:r>
+    </w:p>
+    <w:p>
+      <w:pPr>
+        <w:pStyle w:val="ListParagraph"/>
+        <w:numPr>
+          <w:ilvl w:val="0"/>
+          <w:numId w:val="2"/>
+        </w:numPr>
+        <w:spacing w:after="0" w:line="240" w:lineRule="auto"/>
+        <w:rPr>
+          <w:rFonts w:ascii="Times New Roman" w:hAnsi="Times New Roman" w:cs="Times New Roman"/>
+          <w:sz w:val="24"/>
+          <w:szCs w:val="24"/>
+        </w:rPr>
+      </w:pPr>
+      <w:r>
+        <w:rPr>
+          <w:rFonts w:ascii="Times New Roman" w:hAnsi="Times New Roman" w:cs="Times New Roman"/>
+          <w:sz w:val="24"/>
+          <w:szCs w:val="24"/>
+        </w:rPr>
+        <w:t>The root node is not pebbled</w:t>
+      </w:r>
+    </w:p>
+    <w:p>
+      <w:pPr>
+        <w:pStyle w:val="ListParagraph"/>
+        <w:spacing w:after="0" w:line="240" w:lineRule="auto"/>
+        <w:ind w:firstLine="720"/>
+        <w:rPr>
+          <w:rFonts w:ascii="Times New Roman" w:hAnsi="Times New Roman" w:cs="Times New Roman"/>
+          <w:sz w:val="24"/>
+          <w:szCs w:val="24"/>
+        </w:rPr>
+      </w:pPr>
+    </w:p>
+    <w:p>
+      <w:pPr>
+        <w:pStyle w:val="ListParagraph"/>
+        <w:spacing w:after="0" w:line="240" w:lineRule="auto"/>
+        <w:ind w:firstLine="720"/>
+        <w:rPr>
+          <w:rFonts w:ascii="Times New Roman" w:hAnsi="Times New Roman" w:cs="Times New Roman"/>
+          <w:sz w:val="24"/>
+          <w:szCs w:val="24"/>
+        </w:rPr>
+      </w:pPr>
+      <w:r>
+        <w:rPr>
+          <w:rFonts w:ascii="Times New Roman" w:hAnsi="Times New Roman" w:cs="Times New Roman"/>
+          <w:sz w:val="24"/>
+          <w:szCs w:val="24"/>
+        </w:rPr>
+        <w:t>Proof:</w:t>
+      </w:r>
+    </w:p>
+    <w:p>
+      <w:pPr>
+        <w:pStyle w:val="ListParagraph"/>
+        <w:spacing w:after="0" w:line="240" w:lineRule="auto"/>
+        <w:ind w:firstLine="720"/>
+        <w:rPr>
+          <w:rFonts w:ascii="Times New Roman" w:hAnsi="Times New Roman" w:cs="Times New Roman"/>
+          <w:sz w:val="24"/>
+          <w:szCs w:val="24"/>
+        </w:rPr>
+      </w:pPr>
+      <w:r>
+        <w:rPr>
+          <w:rFonts w:ascii="Times New Roman" w:hAnsi="Times New Roman" w:cs="Times New Roman"/>
+          <w:i/>
+          <w:sz w:val="24"/>
+          <w:szCs w:val="24"/>
+        </w:rPr>
+        <w:t>k</w:t>
+      </w:r>
+      <w:r>
+        <w:rPr>
+          <w:rFonts w:ascii="Times New Roman" w:hAnsi="Times New Roman" w:cs="Times New Roman"/>
+          <w:sz w:val="24"/>
+          <w:szCs w:val="24"/>
+        </w:rPr>
+        <w:t xml:space="preserve"> = number of child nodes not pebbled</w:t>
+      </w:r>
+    </w:p>
+    <w:p>
+      <w:pPr>
+        <w:pStyle w:val="ListParagraph"/>
+        <w:spacing w:after="0" w:line="240" w:lineRule="auto"/>
+        <w:ind w:firstLine="720"/>
+        <w:rPr>
+          <w:rFonts w:ascii="Times New Roman" w:hAnsi="Times New Roman" w:cs="Times New Roman"/>
+          <w:sz w:val="24"/>
+          <w:szCs w:val="24"/>
+        </w:rPr>
+      </w:pPr>
+      <w:r>
+        <w:rPr>
+          <w:rFonts w:ascii="Times New Roman" w:hAnsi="Times New Roman" w:cs="Times New Roman"/>
+          <w:sz w:val="24"/>
+          <w:szCs w:val="24"/>
+        </w:rPr>
+        <w:t>Because of assumption A,</w:t>
+      </w:r>
+      <w:r>
+        <w:rPr>
+          <w:rFonts w:ascii="Times New Roman" w:hAnsi="Times New Roman" w:cs="Times New Roman"/>
+          <w:i/>
+          <w:sz w:val="24"/>
+          <w:szCs w:val="24"/>
+        </w:rPr>
+        <w:t xml:space="preserve"> </w:t>
+      </w:r>
+      <w:r>
+        <w:rPr>
+          <w:rFonts w:ascii="Times New Roman" w:hAnsi="Times New Roman" w:cs="Times New Roman"/>
+          <w:i/>
+          <w:sz w:val="24"/>
+          <w:szCs w:val="24"/>
+        </w:rPr>
+        <w:t>k</w:t>
+      </w:r>
+      <w:r>
+        <w:rPr>
+          <w:rFonts w:ascii="Times New Roman" w:hAnsi="Times New Roman" w:cs="Times New Roman"/>
+          <w:sz w:val="24"/>
+          <w:szCs w:val="24"/>
+        </w:rPr>
+        <w:t xml:space="preserve"> ≥ 0</w:t>
+      </w:r>
+      <w:r>
+        <w:rPr>
+          <w:rFonts w:ascii="Times New Roman" w:hAnsi="Times New Roman" w:cs="Times New Roman"/>
+          <w:sz w:val="24"/>
+          <w:szCs w:val="24"/>
+        </w:rPr>
+        <w:t xml:space="preserve"> &amp; </w:t>
+      </w:r>
+      <w:r>
+        <w:rPr>
+          <w:rFonts w:ascii="Times New Roman" w:hAnsi="Times New Roman" w:cs="Times New Roman"/>
+          <w:i/>
+          <w:sz w:val="24"/>
+          <w:szCs w:val="24"/>
+        </w:rPr>
+        <w:t>k</w:t>
+      </w:r>
+      <w:r>
+        <w:rPr>
+          <w:rFonts w:ascii="Times New Roman" w:hAnsi="Times New Roman" w:cs="Times New Roman"/>
+          <w:sz w:val="24"/>
+          <w:szCs w:val="24"/>
+        </w:rPr>
+        <w:t xml:space="preserve"> ≤ </w:t>
+      </w:r>
+      <w:r>
+        <w:rPr>
+          <w:rFonts w:ascii="Times New Roman" w:hAnsi="Times New Roman" w:cs="Times New Roman"/>
+          <w:sz w:val="24"/>
+          <w:szCs w:val="24"/>
+        </w:rPr>
+        <w:t>(</w:t>
+      </w:r>
+      <w:r>
+        <w:rPr>
+          <w:rFonts w:ascii="Times New Roman" w:hAnsi="Times New Roman" w:cs="Times New Roman"/>
+          <w:i/>
+          <w:sz w:val="24"/>
+          <w:szCs w:val="24"/>
+        </w:rPr>
+        <w:t>n</w:t>
+      </w:r>
+      <w:r>
+        <w:rPr>
+          <w:rFonts w:ascii="Times New Roman" w:hAnsi="Times New Roman" w:cs="Times New Roman"/>
+          <w:sz w:val="24"/>
+          <w:szCs w:val="24"/>
+        </w:rPr>
+        <w:t xml:space="preserve"> – 1</w:t>
+      </w:r>
+      <w:r>
+        <w:rPr>
+          <w:rFonts w:ascii="Times New Roman" w:hAnsi="Times New Roman" w:cs="Times New Roman"/>
+          <w:sz w:val="24"/>
+          <w:szCs w:val="24"/>
+        </w:rPr>
+        <w:t>)</w:t>
+      </w:r>
+      <w:r>
+        <w:rPr>
+          <w:rFonts w:ascii="Times New Roman" w:hAnsi="Times New Roman" w:cs="Times New Roman"/>
+          <w:sz w:val="24"/>
+          <w:szCs w:val="24"/>
+        </w:rPr>
+        <w:t xml:space="preserve"> </w:t>
+      </w:r>
+    </w:p>
+    <w:p>
+      <w:pPr>
+        <w:pStyle w:val="ListParagraph"/>
+        <w:spacing w:after="0" w:line="240" w:lineRule="auto"/>
+        <w:ind w:firstLine="720"/>
+        <w:rPr>
+          <w:rFonts w:ascii="Times New Roman" w:hAnsi="Times New Roman" w:cs="Times New Roman"/>
+          <w:sz w:val="24"/>
+          <w:szCs w:val="24"/>
+        </w:rPr>
+      </w:pPr>
+      <w:r>
+        <w:rPr>
+          <w:rFonts w:ascii="Times New Roman" w:hAnsi="Times New Roman" w:cs="Times New Roman"/>
+          <w:sz w:val="24"/>
+          <w:szCs w:val="24"/>
+        </w:rPr>
+        <w:t>p</w:t>
+      </w:r>
+      <w:r>
+        <w:rPr>
+          <w:rFonts w:ascii="Times New Roman" w:hAnsi="Times New Roman" w:cs="Times New Roman"/>
+          <w:i/>
+          <w:sz w:val="24"/>
+          <w:szCs w:val="24"/>
+          <w:vertAlign w:val="subscript"/>
+        </w:rPr>
+        <w:t>m</w:t>
+      </w:r>
+      <w:r>
+        <w:rPr>
+          <w:rFonts w:ascii="Times New Roman" w:hAnsi="Times New Roman" w:cs="Times New Roman"/>
+          <w:i/>
+          <w:sz w:val="24"/>
+          <w:szCs w:val="24"/>
+          <w:vertAlign w:val="subscript"/>
+        </w:rPr>
+        <w:softHyphen/>
+      </w:r>
+      <w:r>
+        <w:rPr>
+          <w:rFonts w:ascii="Times New Roman" w:hAnsi="Times New Roman" w:cs="Times New Roman"/>
+          <w:sz w:val="24"/>
+          <w:szCs w:val="24"/>
+        </w:rPr>
+        <w:t xml:space="preserve"> = profit of a single, arbitrary child node </w:t>
+      </w:r>
+      <w:r>
+        <w:rPr>
+          <w:rFonts w:ascii="Times New Roman" w:hAnsi="Times New Roman" w:cs="Times New Roman"/>
+          <w:i/>
+          <w:sz w:val="24"/>
+          <w:szCs w:val="24"/>
+        </w:rPr>
+        <w:t>m</w:t>
+      </w:r>
+    </w:p>
+    <w:p>
+      <w:pPr>
+        <w:pStyle w:val="ListParagraph"/>
+        <w:spacing w:after="0" w:line="240" w:lineRule="auto"/>
+        <w:ind w:firstLine="720"/>
+        <w:rPr>
+          <w:rFonts w:ascii="Times New Roman" w:hAnsi="Times New Roman" w:cs="Times New Roman"/>
+          <w:sz w:val="24"/>
+          <w:szCs w:val="24"/>
+        </w:rPr>
+      </w:pPr>
+      <w:r>
+        <w:rPr>
+          <w:rFonts w:ascii="Times New Roman" w:hAnsi="Times New Roman" w:cs="Times New Roman"/>
+          <w:sz w:val="24"/>
+          <w:szCs w:val="24"/>
+        </w:rPr>
+        <w:t>P = total profit</w:t>
+      </w:r>
+      <w:r>
+        <w:rPr>
+          <w:rFonts w:ascii="Times New Roman" w:hAnsi="Times New Roman" w:cs="Times New Roman"/>
+          <w:sz w:val="24"/>
+          <w:szCs w:val="24"/>
+        </w:rPr>
+        <w:t xml:space="preserve"> from pebbling</w:t>
+      </w:r>
+    </w:p>
+    <w:p>
+      <w:pPr>
+        <w:pStyle w:val="ListParagraph"/>
+        <w:spacing w:after="0" w:line="240" w:lineRule="auto"/>
+        <w:ind w:firstLine="720"/>
+        <w:rPr>
+          <w:rFonts w:ascii="Times New Roman" w:hAnsi="Times New Roman" w:cs="Times New Roman"/>
+          <w:sz w:val="24"/>
+          <w:szCs w:val="24"/>
+        </w:rPr>
+      </w:pPr>
+      <w:r>
+        <w:rPr>
+          <w:rFonts w:ascii="Times New Roman" w:hAnsi="Times New Roman" w:cs="Times New Roman"/>
+          <w:i/>
+          <w:sz w:val="24"/>
+          <w:szCs w:val="24"/>
+        </w:rPr>
+        <w:t>s</w:t>
+      </w:r>
+      <w:r>
+        <w:rPr>
+          <w:rFonts w:ascii="Times New Roman" w:hAnsi="Times New Roman" w:cs="Times New Roman"/>
+          <w:sz w:val="24"/>
+          <w:szCs w:val="24"/>
+        </w:rPr>
+        <w:t xml:space="preserve"> = </w:t>
+      </w:r>
+      <w:r>
+        <w:rPr>
+          <w:rFonts w:ascii="Times New Roman" w:hAnsi="Times New Roman" w:cs="Times New Roman"/>
+          <w:sz w:val="24"/>
+          <w:szCs w:val="24"/>
+        </w:rPr>
+        <w:t>number of child nodes pebbled</w:t>
+      </w:r>
+    </w:p>
+    <w:p>
+      <w:pPr>
+        <w:pStyle w:val="ListParagraph"/>
+        <w:spacing w:after="0" w:line="240" w:lineRule="auto"/>
+        <w:ind w:firstLine="720"/>
+        <w:rPr>
+          <w:rFonts w:ascii="Times New Roman" w:hAnsi="Times New Roman" w:cs="Times New Roman"/>
+          <w:sz w:val="24"/>
+          <w:szCs w:val="24"/>
+        </w:rPr>
+      </w:pPr>
+    </w:p>
+    <w:p>
+      <w:pPr>
+        <w:pStyle w:val="ListParagraph"/>
+        <w:spacing w:after="0" w:line="240" w:lineRule="auto"/>
+        <w:ind w:firstLine="720"/>
+        <w:rPr>
+          <w:rFonts w:ascii="Times New Roman" w:hAnsi="Times New Roman" w:cs="Times New Roman"/>
+          <w:sz w:val="24"/>
+          <w:szCs w:val="24"/>
+        </w:rPr>
+      </w:pPr>
+      <w:r>
+        <w:rPr>
+          <w:rFonts w:ascii="Times New Roman" w:hAnsi="Times New Roman" w:cs="Times New Roman"/>
+          <w:i/>
+          <w:sz w:val="24"/>
+          <w:szCs w:val="24"/>
+        </w:rPr>
+        <w:t>s</w:t>
+      </w:r>
+      <w:r>
+        <w:rPr>
+          <w:rFonts w:ascii="Times New Roman" w:hAnsi="Times New Roman" w:cs="Times New Roman"/>
+          <w:sz w:val="24"/>
+          <w:szCs w:val="24"/>
+        </w:rPr>
+        <w:t xml:space="preserve"> = </w:t>
+      </w:r>
+      <w:r>
+        <w:rPr>
+          <w:rFonts w:ascii="Times New Roman" w:hAnsi="Times New Roman" w:cs="Times New Roman"/>
+          <w:i/>
+          <w:sz w:val="24"/>
+          <w:szCs w:val="24"/>
+        </w:rPr>
+        <w:t>n</w:t>
+      </w:r>
+      <w:r>
+        <w:rPr>
+          <w:rFonts w:ascii="Times New Roman" w:hAnsi="Times New Roman" w:cs="Times New Roman"/>
+          <w:sz w:val="24"/>
+          <w:szCs w:val="24"/>
+        </w:rPr>
+        <w:t xml:space="preserve"> – </w:t>
+      </w:r>
+      <w:r>
+        <w:rPr>
+          <w:rFonts w:ascii="Times New Roman" w:hAnsi="Times New Roman" w:cs="Times New Roman"/>
+          <w:i/>
+          <w:sz w:val="24"/>
+          <w:szCs w:val="24"/>
+        </w:rPr>
+        <w:t>k</w:t>
+      </w:r>
+      <w:r>
+        <w:rPr>
+          <w:rFonts w:ascii="Times New Roman" w:hAnsi="Times New Roman" w:cs="Times New Roman"/>
+          <w:sz w:val="24"/>
+          <w:szCs w:val="24"/>
+        </w:rPr>
+        <w:t xml:space="preserve"> – 1 </w:t>
+      </w:r>
+    </w:p>
+    <w:p>
+      <w:pPr>
+        <w:pStyle w:val="ListParagraph"/>
+        <w:spacing w:after="0" w:line="240" w:lineRule="auto"/>
+        <w:ind w:firstLine="720"/>
+        <w:rPr>
+          <w:rFonts w:ascii="Times New Roman" w:hAnsi="Times New Roman" w:cs="Times New Roman"/>
+          <w:sz w:val="24"/>
+          <w:szCs w:val="24"/>
+        </w:rPr>
+      </w:pPr>
+      <w:r>
+        <w:rPr>
+          <w:rFonts w:ascii="Times New Roman" w:hAnsi="Times New Roman" w:cs="Times New Roman"/>
+          <w:sz w:val="24"/>
+          <w:szCs w:val="24"/>
+        </w:rPr>
+        <w:t>P =</w:t>
+      </w:r>
+      <w:r>
+        <w:rPr>
+          <w:rFonts w:ascii="Times New Roman" w:hAnsi="Times New Roman" w:cs="Times New Roman"/>
+          <w:sz w:val="24"/>
+          <w:szCs w:val="24"/>
+        </w:rPr>
+        <w:t xml:space="preserve"> </w:t>
+      </w:r>
+      <w:r>
+        <w:rPr>
+          <w:rFonts w:ascii="Times New Roman" w:hAnsi="Times New Roman" w:cs="Times New Roman"/>
+          <w:sz w:val="24"/>
+          <w:szCs w:val="24"/>
+        </w:rPr>
+        <w:t>p</w:t>
+      </w:r>
+      <w:r>
+        <w:rPr>
+          <w:rFonts w:ascii="Times New Roman" w:hAnsi="Times New Roman" w:cs="Times New Roman"/>
+          <w:sz w:val="24"/>
+          <w:szCs w:val="24"/>
+          <w:vertAlign w:val="subscript"/>
+        </w:rPr>
+        <w:t>0</w:t>
+      </w:r>
+      <w:r>
+        <w:rPr>
+          <w:rFonts w:ascii="Times New Roman" w:hAnsi="Times New Roman" w:cs="Times New Roman"/>
+          <w:sz w:val="24"/>
+          <w:szCs w:val="24"/>
+        </w:rPr>
+        <w:t xml:space="preserve"> +</w:t>
+      </w:r>
+      <w:r>
+        <w:rPr>
+          <w:rFonts w:ascii="Times New Roman" w:hAnsi="Times New Roman" w:cs="Times New Roman"/>
+          <w:sz w:val="24"/>
+          <w:szCs w:val="24"/>
+        </w:rPr>
+        <w:t xml:space="preserve"> p</w:t>
+      </w:r>
+      <w:r>
+        <w:rPr>
+          <w:rFonts w:ascii="Times New Roman" w:hAnsi="Times New Roman" w:cs="Times New Roman"/>
+          <w:sz w:val="24"/>
+          <w:szCs w:val="24"/>
+          <w:vertAlign w:val="subscript"/>
+        </w:rPr>
+        <w:t>1</w:t>
+      </w:r>
+      <w:r>
+        <w:rPr>
+          <w:rFonts w:ascii="Times New Roman" w:hAnsi="Times New Roman" w:cs="Times New Roman"/>
+          <w:sz w:val="24"/>
+          <w:szCs w:val="24"/>
+        </w:rPr>
+        <w:t xml:space="preserve"> + p</w:t>
+      </w:r>
+      <w:r>
+        <w:rPr>
+          <w:rFonts w:ascii="Times New Roman" w:hAnsi="Times New Roman" w:cs="Times New Roman"/>
+          <w:sz w:val="24"/>
+          <w:szCs w:val="24"/>
+          <w:vertAlign w:val="subscript"/>
+        </w:rPr>
+        <w:t>2</w:t>
+      </w:r>
+      <w:r>
+        <w:rPr>
+          <w:rFonts w:ascii="Times New Roman" w:hAnsi="Times New Roman" w:cs="Times New Roman"/>
+          <w:sz w:val="24"/>
+          <w:szCs w:val="24"/>
+        </w:rPr>
+        <w:t xml:space="preserve"> + … + p</w:t>
+      </w:r>
+      <w:r>
+        <w:rPr>
+          <w:rFonts w:ascii="Times New Roman" w:hAnsi="Times New Roman" w:cs="Times New Roman"/>
+          <w:i/>
+          <w:sz w:val="24"/>
+          <w:szCs w:val="24"/>
+          <w:vertAlign w:val="subscript"/>
+        </w:rPr>
+        <w:t>n</w:t>
+      </w:r>
+      <w:r>
+        <w:rPr>
+          <w:rFonts w:ascii="Times New Roman" w:hAnsi="Times New Roman" w:cs="Times New Roman"/>
+          <w:sz w:val="24"/>
+          <w:szCs w:val="24"/>
+          <w:vertAlign w:val="subscript"/>
+        </w:rPr>
+        <w:t>-</w:t>
+      </w:r>
+      <w:r>
+        <w:rPr>
+          <w:rFonts w:ascii="Times New Roman" w:hAnsi="Times New Roman" w:cs="Times New Roman"/>
+          <w:i/>
+          <w:sz w:val="24"/>
+          <w:szCs w:val="24"/>
+          <w:vertAlign w:val="subscript"/>
+        </w:rPr>
+        <w:t>k</w:t>
+      </w:r>
+      <w:r>
+        <w:rPr>
+          <w:rFonts w:ascii="Times New Roman" w:hAnsi="Times New Roman" w:cs="Times New Roman"/>
+          <w:i/>
+          <w:sz w:val="24"/>
+          <w:szCs w:val="24"/>
+          <w:vertAlign w:val="subscript"/>
+        </w:rPr>
+        <w:t>-1</w:t>
+      </w:r>
+      <w:r>
+        <w:rPr>
+          <w:rFonts w:ascii="Times New Roman" w:hAnsi="Times New Roman" w:cs="Times New Roman"/>
+          <w:sz w:val="24"/>
+          <w:szCs w:val="24"/>
+        </w:rPr>
+        <w:t xml:space="preserve"> </w:t>
+      </w:r>
+    </w:p>
+    <w:p>
+      <w:pPr>
+        <w:pStyle w:val="ListParagraph"/>
+        <w:spacing w:after="0" w:line="240" w:lineRule="auto"/>
+        <w:ind w:firstLine="720"/>
+        <w:rPr>
+          <w:rFonts w:ascii="Times New Roman" w:hAnsi="Times New Roman" w:cs="Times New Roman"/>
+          <w:sz w:val="24"/>
+          <w:szCs w:val="24"/>
+        </w:rPr>
+      </w:pPr>
+      <w:r>
+        <w:rPr>
+          <w:rFonts w:ascii="Times New Roman" w:hAnsi="Times New Roman" w:cs="Times New Roman"/>
+          <w:sz w:val="24"/>
+          <w:szCs w:val="24"/>
+        </w:rPr>
+        <w:t>P = p</w:t>
+      </w:r>
+      <w:r>
+        <w:rPr>
+          <w:rFonts w:ascii="Times New Roman" w:hAnsi="Times New Roman" w:cs="Times New Roman"/>
+          <w:sz w:val="24"/>
+          <w:szCs w:val="24"/>
+          <w:vertAlign w:val="subscript"/>
+        </w:rPr>
+        <w:t>0</w:t>
+      </w:r>
+      <w:r>
+        <w:rPr>
+          <w:rFonts w:ascii="Times New Roman" w:hAnsi="Times New Roman" w:cs="Times New Roman"/>
+          <w:sz w:val="24"/>
+          <w:szCs w:val="24"/>
+        </w:rPr>
+        <w:t xml:space="preserve"> + p</w:t>
+      </w:r>
+      <w:r>
+        <w:rPr>
+          <w:rFonts w:ascii="Times New Roman" w:hAnsi="Times New Roman" w:cs="Times New Roman"/>
+          <w:sz w:val="24"/>
+          <w:szCs w:val="24"/>
+          <w:vertAlign w:val="subscript"/>
+        </w:rPr>
+        <w:t>1</w:t>
+      </w:r>
+      <w:r>
+        <w:rPr>
+          <w:rFonts w:ascii="Times New Roman" w:hAnsi="Times New Roman" w:cs="Times New Roman"/>
+          <w:sz w:val="24"/>
+          <w:szCs w:val="24"/>
+        </w:rPr>
+        <w:t xml:space="preserve"> + p</w:t>
+      </w:r>
+      <w:r>
+        <w:rPr>
+          <w:rFonts w:ascii="Times New Roman" w:hAnsi="Times New Roman" w:cs="Times New Roman"/>
+          <w:sz w:val="24"/>
+          <w:szCs w:val="24"/>
+          <w:vertAlign w:val="subscript"/>
+        </w:rPr>
+        <w:t>2</w:t>
+      </w:r>
+      <w:r>
+        <w:rPr>
+          <w:rFonts w:ascii="Times New Roman" w:hAnsi="Times New Roman" w:cs="Times New Roman"/>
+          <w:sz w:val="24"/>
+          <w:szCs w:val="24"/>
+        </w:rPr>
+        <w:t xml:space="preserve"> + … + p</w:t>
+      </w:r>
+      <w:r>
+        <w:rPr>
+          <w:rFonts w:ascii="Times New Roman" w:hAnsi="Times New Roman" w:cs="Times New Roman"/>
+          <w:i/>
+          <w:sz w:val="24"/>
+          <w:szCs w:val="24"/>
+          <w:vertAlign w:val="subscript"/>
+        </w:rPr>
+        <w:t>s</w:t>
+      </w:r>
+      <w:r>
+        <w:rPr>
+          <w:rFonts w:ascii="Times New Roman" w:hAnsi="Times New Roman" w:cs="Times New Roman"/>
+          <w:sz w:val="24"/>
+          <w:szCs w:val="24"/>
+        </w:rPr>
+        <w:t xml:space="preserve">  </w:t>
+      </w:r>
+      <w:r>
+        <w:rPr>
+          <w:rFonts w:ascii="Times New Roman" w:hAnsi="Times New Roman" w:cs="Times New Roman"/>
+          <w:sz w:val="24"/>
+          <w:szCs w:val="24"/>
+        </w:rPr>
+        <w:t xml:space="preserve"> </w:t>
+      </w:r>
+    </w:p>
+    <w:p>
+      <w:pPr>
+        <w:pStyle w:val="ListParagraph"/>
+        <w:spacing w:after="0" w:line="240" w:lineRule="auto"/>
+        <w:ind w:firstLine="720"/>
+        <w:rPr>
+          <w:rFonts w:ascii="Times New Roman" w:hAnsi="Times New Roman" w:cs="Times New Roman"/>
+          <w:sz w:val="24"/>
+          <w:szCs w:val="24"/>
+        </w:rPr>
+      </w:pPr>
+      <w:r>
+        <w:rPr>
+          <w:rFonts w:ascii="Times New Roman" w:hAnsi="Times New Roman" w:cs="Times New Roman"/>
+          <w:sz w:val="24"/>
+          <w:szCs w:val="24"/>
+        </w:rPr>
+        <w:t>Therefore,</w:t>
+      </w:r>
+      <w:r>
+        <w:rPr>
+          <w:rFonts w:ascii="Times New Roman" w:hAnsi="Times New Roman" w:cs="Times New Roman"/>
+          <w:sz w:val="24"/>
+          <w:szCs w:val="24"/>
+        </w:rPr>
+        <w:t xml:space="preserve"> </w:t>
+      </w:r>
+      <w:r>
+        <w:rPr>
+          <w:rFonts w:ascii="Times New Roman" w:hAnsi="Times New Roman" w:cs="Times New Roman"/>
+          <w:sz w:val="24"/>
+          <w:szCs w:val="24"/>
+        </w:rPr>
+        <w:t>P</w:t>
+      </w:r>
+      <w:r>
+        <w:rPr>
+          <w:rFonts w:ascii="Times New Roman" w:hAnsi="Times New Roman" w:cs="Times New Roman"/>
+          <w:sz w:val="24"/>
+          <w:szCs w:val="24"/>
+        </w:rPr>
+        <w:t xml:space="preserve"> is the </w:t>
+      </w:r>
+      <w:r>
+        <w:rPr>
+          <w:rFonts w:ascii="Times New Roman" w:hAnsi="Times New Roman" w:cs="Times New Roman"/>
+          <w:sz w:val="24"/>
+          <w:szCs w:val="24"/>
+        </w:rPr>
+        <w:t>summation</w:t>
+      </w:r>
+      <w:r>
+        <w:rPr>
+          <w:rFonts w:ascii="Times New Roman" w:hAnsi="Times New Roman" w:cs="Times New Roman"/>
+          <w:sz w:val="24"/>
+          <w:szCs w:val="24"/>
+        </w:rPr>
+        <w:t xml:space="preserve"> of </w:t>
+      </w:r>
+      <w:r>
+        <w:rPr>
+          <w:rFonts w:ascii="Times New Roman" w:hAnsi="Times New Roman" w:cs="Times New Roman"/>
+          <w:sz w:val="24"/>
+          <w:szCs w:val="24"/>
+        </w:rPr>
+        <w:t>the profits of all pebbled nodes</w:t>
+      </w:r>
+    </w:p>
+    <w:p>
+      <w:pPr>
+        <w:pStyle w:val="ListParagraph"/>
+        <w:spacing w:after="0" w:line="240" w:lineRule="auto"/>
+        <w:ind w:firstLine="720"/>
+        <w:rPr>
+          <w:rFonts w:ascii="Times New Roman" w:hAnsi="Times New Roman" w:cs="Times New Roman"/>
+          <w:sz w:val="24"/>
+          <w:szCs w:val="24"/>
+        </w:rPr>
+      </w:pPr>
+      <w:r>
+        <w:rPr>
+          <w:rFonts w:ascii="Times New Roman" w:hAnsi="Times New Roman" w:cs="Times New Roman"/>
+          <w:sz w:val="24"/>
+          <w:szCs w:val="24"/>
+        </w:rPr>
+        <w:t>Because of assumption B (p</w:t>
+      </w:r>
+      <w:r>
+        <w:rPr>
+          <w:rFonts w:ascii="Times New Roman" w:hAnsi="Times New Roman" w:cs="Times New Roman"/>
+          <w:i/>
+          <w:sz w:val="24"/>
+          <w:szCs w:val="24"/>
+          <w:vertAlign w:val="subscript"/>
+        </w:rPr>
+        <w:t>m</w:t>
+      </w:r>
+      <w:r>
+        <w:rPr>
+          <w:rFonts w:ascii="Times New Roman" w:hAnsi="Times New Roman" w:cs="Times New Roman"/>
+          <w:sz w:val="24"/>
+          <w:szCs w:val="24"/>
+        </w:rPr>
+        <w:t xml:space="preserve"> &gt; 0</w:t>
+      </w:r>
+      <w:r>
+        <w:rPr>
+          <w:rFonts w:ascii="Times New Roman" w:hAnsi="Times New Roman" w:cs="Times New Roman"/>
+          <w:sz w:val="24"/>
+          <w:szCs w:val="24"/>
+        </w:rPr>
+        <w:t>)</w:t>
+      </w:r>
+      <w:r>
+        <w:rPr>
+          <w:rFonts w:ascii="Times New Roman" w:hAnsi="Times New Roman" w:cs="Times New Roman"/>
+          <w:sz w:val="24"/>
+          <w:szCs w:val="24"/>
+        </w:rPr>
+        <w:t>, each additional node pebbled increases P</w:t>
+      </w:r>
+    </w:p>
+    <w:p>
+      <w:pPr>
+        <w:pStyle w:val="ListParagraph"/>
+        <w:spacing w:after="0" w:line="240" w:lineRule="auto"/>
+        <w:ind w:left="1440"/>
+        <w:rPr>
+          <w:rFonts w:ascii="Times New Roman" w:hAnsi="Times New Roman" w:cs="Times New Roman"/>
+          <w:sz w:val="24"/>
+          <w:szCs w:val="24"/>
+        </w:rPr>
+      </w:pPr>
+      <w:r>
+        <w:rPr>
+          <w:rFonts w:ascii="Times New Roman" w:hAnsi="Times New Roman" w:cs="Times New Roman"/>
+          <w:sz w:val="24"/>
+          <w:szCs w:val="24"/>
+        </w:rPr>
+        <w:lastRenderedPageBreak/>
+        <w:t>Therefore</w:t>
+      </w:r>
+      <w:r>
+        <w:rPr>
+          <w:rFonts w:ascii="Times New Roman" w:hAnsi="Times New Roman" w:cs="Times New Roman"/>
+          <w:sz w:val="24"/>
+          <w:szCs w:val="24"/>
+        </w:rPr>
+        <w:t xml:space="preserve">, P will achieve a maximum when </w:t>
+      </w:r>
+      <w:r>
+        <w:rPr>
+          <w:rFonts w:ascii="Times New Roman" w:hAnsi="Times New Roman" w:cs="Times New Roman"/>
+          <w:sz w:val="24"/>
+          <w:szCs w:val="24"/>
+        </w:rPr>
+        <w:t xml:space="preserve">all child nodes are pebbled (i.e. when the number of nodes pebbled </w:t>
+      </w:r>
+      <w:r>
+        <w:rPr>
+          <w:rFonts w:ascii="Times New Roman" w:hAnsi="Times New Roman" w:cs="Times New Roman"/>
+          <w:i/>
+          <w:sz w:val="24"/>
+          <w:szCs w:val="24"/>
+        </w:rPr>
+        <w:t>s</w:t>
+      </w:r>
+      <w:r>
+        <w:rPr>
+          <w:rFonts w:ascii="Times New Roman" w:hAnsi="Times New Roman" w:cs="Times New Roman"/>
+          <w:sz w:val="24"/>
+          <w:szCs w:val="24"/>
+        </w:rPr>
+        <w:t xml:space="preserve"> achieves a maximum)</w:t>
+      </w:r>
+    </w:p>
+    <w:p>
+      <w:pPr>
+        <w:pStyle w:val="ListParagraph"/>
+        <w:spacing w:after="0" w:line="240" w:lineRule="auto"/>
+        <w:ind w:left="1440"/>
+        <w:rPr>
+          <w:rFonts w:ascii="Times New Roman" w:hAnsi="Times New Roman" w:cs="Times New Roman"/>
+          <w:sz w:val="24"/>
+          <w:szCs w:val="24"/>
+        </w:rPr>
+      </w:pPr>
+    </w:p>
+    <w:p>
+      <w:pPr>
+        <w:pStyle w:val="ListParagraph"/>
+        <w:spacing w:after="0" w:line="240" w:lineRule="auto"/>
+        <w:ind w:left="1440"/>
+        <w:rPr>
+          <w:rFonts w:ascii="Times New Roman" w:hAnsi="Times New Roman" w:cs="Times New Roman"/>
+          <w:sz w:val="24"/>
+          <w:szCs w:val="24"/>
+        </w:rPr>
+      </w:pPr>
+      <w:r>
+        <w:rPr>
+          <w:rFonts w:ascii="Times New Roman" w:hAnsi="Times New Roman" w:cs="Times New Roman"/>
+          <w:sz w:val="24"/>
+          <w:szCs w:val="24"/>
+        </w:rPr>
+        <w:t>Max(</w:t>
+      </w:r>
+      <w:r>
+        <w:rPr>
+          <w:rFonts w:ascii="Times New Roman" w:hAnsi="Times New Roman" w:cs="Times New Roman"/>
+          <w:i/>
+          <w:sz w:val="24"/>
+          <w:szCs w:val="24"/>
+        </w:rPr>
+        <w:t>s</w:t>
+      </w:r>
+      <w:r>
+        <w:rPr>
+          <w:rFonts w:ascii="Times New Roman" w:hAnsi="Times New Roman" w:cs="Times New Roman"/>
+          <w:sz w:val="24"/>
+          <w:szCs w:val="24"/>
+        </w:rPr>
+        <w:t xml:space="preserve">) = </w:t>
+      </w:r>
+      <w:r>
+        <w:rPr>
+          <w:rFonts w:ascii="Times New Roman" w:hAnsi="Times New Roman" w:cs="Times New Roman"/>
+          <w:i/>
+          <w:sz w:val="24"/>
+          <w:szCs w:val="24"/>
+        </w:rPr>
+        <w:t>n</w:t>
+      </w:r>
+      <w:r>
+        <w:rPr>
+          <w:rFonts w:ascii="Times New Roman" w:hAnsi="Times New Roman" w:cs="Times New Roman"/>
+          <w:sz w:val="24"/>
+          <w:szCs w:val="24"/>
+        </w:rPr>
+        <w:t xml:space="preserve"> – 1  →  </w:t>
+      </w:r>
+      <w:r>
+        <w:rPr>
+          <w:rFonts w:ascii="Times New Roman" w:hAnsi="Times New Roman" w:cs="Times New Roman"/>
+          <w:i/>
+          <w:sz w:val="24"/>
+          <w:szCs w:val="24"/>
+        </w:rPr>
+        <w:t>k</w:t>
+      </w:r>
+      <w:r>
+        <w:rPr>
+          <w:rFonts w:ascii="Times New Roman" w:hAnsi="Times New Roman" w:cs="Times New Roman"/>
+          <w:sz w:val="24"/>
+          <w:szCs w:val="24"/>
+        </w:rPr>
+        <w:t xml:space="preserve"> = 0</w:t>
+      </w:r>
+    </w:p>
+    <w:p>
+      <w:pPr>
+        <w:pStyle w:val="ListParagraph"/>
+        <w:spacing w:after="0" w:line="240" w:lineRule="auto"/>
+        <w:ind w:left="1440"/>
+        <w:rPr>
+          <w:rFonts w:ascii="Times New Roman" w:hAnsi="Times New Roman" w:cs="Times New Roman"/>
+          <w:sz w:val="24"/>
+          <w:szCs w:val="24"/>
+        </w:rPr>
+      </w:pPr>
+      <w:r>
+        <w:rPr>
+          <w:rFonts w:ascii="Times New Roman" w:hAnsi="Times New Roman" w:cs="Times New Roman"/>
+          <w:sz w:val="24"/>
+          <w:szCs w:val="24"/>
+        </w:rPr>
+        <w:t>Therefore, the pebbling permutation of child nodes with maximum P is the pebbling configuration where all child nodes are pebbled (</w:t>
+      </w:r>
+      <w:r>
+        <w:rPr>
+          <w:rFonts w:ascii="Times New Roman" w:hAnsi="Times New Roman" w:cs="Times New Roman"/>
+          <w:i/>
+          <w:sz w:val="24"/>
+          <w:szCs w:val="24"/>
+        </w:rPr>
+        <w:t>k</w:t>
+      </w:r>
+      <w:r>
+        <w:rPr>
+          <w:rFonts w:ascii="Times New Roman" w:hAnsi="Times New Roman" w:cs="Times New Roman"/>
+          <w:sz w:val="24"/>
+          <w:szCs w:val="24"/>
+        </w:rPr>
+        <w:t xml:space="preserve"> = 0)</w:t>
+      </w:r>
+    </w:p>
+    <w:p>
+      <w:pPr>
+        <w:pStyle w:val="ListParagraph"/>
+        <w:spacing w:after="0" w:line="240" w:lineRule="auto"/>
+        <w:ind w:left="1440"/>
+        <w:rPr>
+          <w:rFonts w:ascii="Times New Roman" w:hAnsi="Times New Roman" w:cs="Times New Roman"/>
+          <w:sz w:val="24"/>
+          <w:szCs w:val="24"/>
+        </w:rPr>
+      </w:pPr>
+    </w:p>
+    <w:p>
+      <w:pPr>
+        <w:pStyle w:val="ListParagraph"/>
+        <w:spacing w:after="0" w:line="240" w:lineRule="auto"/>
+        <w:ind w:left="1440"/>
+        <w:rPr>
+          <w:rFonts w:ascii="Times New Roman" w:hAnsi="Times New Roman" w:cs="Times New Roman"/>
+          <w:sz w:val="24"/>
+          <w:szCs w:val="24"/>
+        </w:rPr>
+      </w:pPr>
+      <w:r>
+        <w:rPr>
+          <w:rFonts w:ascii="Times New Roman" w:hAnsi="Times New Roman" w:cs="Times New Roman"/>
+          <w:sz w:val="24"/>
+          <w:szCs w:val="24"/>
+        </w:rPr>
+        <w:t>Because of assumption C, this is a valid pebbling</w:t>
+      </w:r>
+    </w:p>
+    <w:p>
+      <w:pPr>
+        <w:pStyle w:val="ListParagraph"/>
+        <w:spacing w:after="0" w:line="240" w:lineRule="auto"/>
+        <w:ind w:left="1440"/>
+        <w:rPr>
+          <w:rFonts w:ascii="Times New Roman" w:hAnsi="Times New Roman" w:cs="Times New Roman"/>
+          <w:sz w:val="24"/>
+          <w:szCs w:val="24"/>
+        </w:rPr>
+      </w:pPr>
+      <w:r>
+        <w:rPr>
+          <w:rFonts w:ascii="Times New Roman" w:hAnsi="Times New Roman" w:cs="Times New Roman"/>
+          <w:sz w:val="24"/>
+          <w:szCs w:val="24"/>
+        </w:rPr>
+        <w:t xml:space="preserve">Therefore, </w:t>
+      </w:r>
+      <w:r>
+        <w:rPr>
+          <w:rFonts w:ascii="Times New Roman" w:hAnsi="Times New Roman" w:cs="Times New Roman"/>
+          <w:sz w:val="24"/>
+          <w:szCs w:val="24"/>
+        </w:rPr>
+        <w:t xml:space="preserve">the maximum profit pebbling permutation for the child nodes is the permutation where all </w:t>
+      </w:r>
+      <w:r>
+        <w:rPr>
+          <w:rFonts w:ascii="Times New Roman" w:hAnsi="Times New Roman" w:cs="Times New Roman"/>
+          <w:i/>
+          <w:sz w:val="24"/>
+          <w:szCs w:val="24"/>
+        </w:rPr>
+        <w:t>n</w:t>
+      </w:r>
+      <w:r>
+        <w:rPr>
+          <w:rFonts w:ascii="Times New Roman" w:hAnsi="Times New Roman" w:cs="Times New Roman"/>
+          <w:sz w:val="24"/>
+          <w:szCs w:val="24"/>
+        </w:rPr>
+        <w:t xml:space="preserve"> – 1 children are pebbled</w:t>
+      </w:r>
+    </w:p>
+    <w:p>
+      <w:pPr>
+        <w:pStyle w:val="ListParagraph"/>
+        <w:spacing w:after="0" w:line="240" w:lineRule="auto"/>
+        <w:rPr>
+          <w:rFonts w:ascii="Times New Roman" w:hAnsi="Times New Roman" w:cs="Times New Roman"/>
+          <w:sz w:val="24"/>
+          <w:szCs w:val="24"/>
+        </w:rPr>
+      </w:pPr>
+    </w:p>
+    <w:p>
+      <w:pPr>
+        <w:pStyle w:val="ListParagraph"/>
+        <w:spacing w:after="0" w:line="240" w:lineRule="auto"/>
+        <w:rPr>
+          <w:rFonts w:ascii="Times New Roman" w:hAnsi="Times New Roman" w:cs="Times New Roman"/>
+          <w:sz w:val="24"/>
+          <w:szCs w:val="24"/>
+        </w:rPr>
+      </w:pPr>
+      <w:r>
+        <w:rPr>
+          <w:rFonts w:ascii="Times New Roman" w:hAnsi="Times New Roman" w:cs="Times New Roman"/>
+          <w:sz w:val="24"/>
+          <w:szCs w:val="24"/>
+        </w:rPr>
+        <w:t>As I have just proven, the maximum profit pebbling when the root is not pebbled is where all of the child nodes</w:t>
+      </w:r>
+      <w:r>
+        <w:rPr>
+          <w:rFonts w:ascii="Times New Roman" w:hAnsi="Times New Roman" w:cs="Times New Roman"/>
+          <w:sz w:val="24"/>
+          <w:szCs w:val="24"/>
+        </w:rPr>
+        <w:t xml:space="preserve"> are pebbled.</w:t>
+      </w:r>
+      <w:r>
+        <w:rPr>
+          <w:rFonts w:ascii="Times New Roman" w:hAnsi="Times New Roman" w:cs="Times New Roman"/>
+          <w:sz w:val="24"/>
+          <w:szCs w:val="24"/>
+        </w:rPr>
+        <w:t xml:space="preserve"> Therefore, we need to determine whether to pebble to root node or</w:t>
+      </w:r>
+      <w:r>
+        <w:rPr>
+          <w:rFonts w:ascii="Times New Roman" w:hAnsi="Times New Roman" w:cs="Times New Roman"/>
+          <w:sz w:val="24"/>
+          <w:szCs w:val="24"/>
+        </w:rPr>
+        <w:t xml:space="preserve"> pebble all of the child noddes.</w:t>
+      </w:r>
+      <w:bookmarkStart w:id="0" w:name="_GoBack"/>
+      <w:bookmarkEnd w:id="0"/>
     </w:p>
     <w:sectPr>
       <w:pgSz w:w="12240" w:h="15840"/>
@@ -1354,8 +2877,100 @@
       </w:pPr>
     </w:lvl>
   </w:abstractNum>
+  <w:abstractNum w:abstractNumId="1">
+    <w:nsid w:val="651641BC"/>
+    <w:multiLevelType w:val="hybridMultilevel"/>
+    <w:tmpl w:val="0756BE3E"/>
+    <w:lvl w:ilvl="0" w:tplc="B764F112">
+      <w:start w:val="1"/>
+      <w:numFmt w:val="lowerLetter"/>
+      <w:lvlText w:val="%1.)"/>
+      <w:lvlJc w:val="left"/>
+      <w:pPr>
+        <w:ind w:left="1800" w:hanging="360"/>
+      </w:pPr>
+      <w:rPr>
+        <w:rFonts w:hint="default"/>
+      </w:rPr>
+    </w:lvl>
+    <w:lvl w:ilvl="1" w:tplc="04090019" w:tentative="1">
+      <w:start w:val="1"/>
+      <w:numFmt w:val="lowerLetter"/>
+      <w:lvlText w:val="%2."/>
+      <w:lvlJc w:val="left"/>
+      <w:pPr>
+        <w:ind w:left="2520" w:hanging="360"/>
+      </w:pPr>
+    </w:lvl>
+    <w:lvl w:ilvl="2" w:tplc="0409001B" w:tentative="1">
+      <w:start w:val="1"/>
+      <w:numFmt w:val="lowerRoman"/>
+      <w:lvlText w:val="%3."/>
+      <w:lvlJc w:val="right"/>
+      <w:pPr>
+        <w:ind w:left="3240" w:hanging="180"/>
+      </w:pPr>
+    </w:lvl>
+    <w:lvl w:ilvl="3" w:tplc="0409000F" w:tentative="1">
+      <w:start w:val="1"/>
+      <w:numFmt w:val="decimal"/>
+      <w:lvlText w:val="%4."/>
+      <w:lvlJc w:val="left"/>
+      <w:pPr>
+        <w:ind w:left="3960" w:hanging="360"/>
+      </w:pPr>
+    </w:lvl>
+    <w:lvl w:ilvl="4" w:tplc="04090019" w:tentative="1">
+      <w:start w:val="1"/>
+      <w:numFmt w:val="lowerLetter"/>
+      <w:lvlText w:val="%5."/>
+      <w:lvlJc w:val="left"/>
+      <w:pPr>
+        <w:ind w:left="4680" w:hanging="360"/>
+      </w:pPr>
+    </w:lvl>
+    <w:lvl w:ilvl="5" w:tplc="0409001B" w:tentative="1">
+      <w:start w:val="1"/>
+      <w:numFmt w:val="lowerRoman"/>
+      <w:lvlText w:val="%6."/>
+      <w:lvlJc w:val="right"/>
+      <w:pPr>
+        <w:ind w:left="5400" w:hanging="180"/>
+      </w:pPr>
+    </w:lvl>
+    <w:lvl w:ilvl="6" w:tplc="0409000F" w:tentative="1">
+      <w:start w:val="1"/>
+      <w:numFmt w:val="decimal"/>
+      <w:lvlText w:val="%7."/>
+      <w:lvlJc w:val="left"/>
+      <w:pPr>
+        <w:ind w:left="6120" w:hanging="360"/>
+      </w:pPr>
+    </w:lvl>
+    <w:lvl w:ilvl="7" w:tplc="04090019" w:tentative="1">
+      <w:start w:val="1"/>
+      <w:numFmt w:val="lowerLetter"/>
+      <w:lvlText w:val="%8."/>
+      <w:lvlJc w:val="left"/>
+      <w:pPr>
+        <w:ind w:left="6840" w:hanging="360"/>
+      </w:pPr>
+    </w:lvl>
+    <w:lvl w:ilvl="8" w:tplc="0409001B" w:tentative="1">
+      <w:start w:val="1"/>
+      <w:numFmt w:val="lowerRoman"/>
+      <w:lvlText w:val="%9."/>
+      <w:lvlJc w:val="right"/>
+      <w:pPr>
+        <w:ind w:left="7560" w:hanging="180"/>
+      </w:pPr>
+    </w:lvl>
+  </w:abstractNum>
   <w:num w:numId="1">
     <w:abstractNumId w:val="0"/>
+  </w:num>
+  <w:num w:numId="2">
+    <w:abstractNumId w:val="1"/>
   </w:num>
 </w:numbering>
 </file>

</xml_diff>

<commit_message>
Channged end of answer to problem 4
</commit_message>
<xml_diff>
--- a/Project4/proj4Analysis.docx
+++ b/Project4/proj4Analysis.docx
@@ -29,8 +29,6 @@
           <w:szCs w:val="24"/>
         </w:rPr>
       </w:pPr>
-      <w:proofErr w:type="spellStart"/>
-      <w:proofErr w:type="gramStart"/>
       <w:r>
         <w:rPr>
           <w:rFonts w:ascii="Times New Roman" w:hAnsi="Times New Roman" w:cs="Times New Roman"/>
@@ -39,8 +37,6 @@
         </w:rPr>
         <w:t>ghousto</w:t>
       </w:r>
-      <w:proofErr w:type="spellEnd"/>
-      <w:proofErr w:type="gramEnd"/>
     </w:p>
     <w:p>
       <w:pPr>
@@ -242,18 +238,8 @@
           <w:sz w:val="24"/>
           <w:szCs w:val="24"/>
         </w:rPr>
-        <w:t xml:space="preserve">The asymptotic performance of my recursive tree height function is </w:t>
-      </w:r>
-      <w:proofErr w:type="gramStart"/>
-      <w:r>
-        <w:rPr>
-          <w:rFonts w:ascii="Times New Roman" w:hAnsi="Times New Roman" w:cs="Times New Roman"/>
-          <w:sz w:val="24"/>
-          <w:szCs w:val="24"/>
-        </w:rPr>
-        <w:t>O(</w:t>
-      </w:r>
-      <w:proofErr w:type="gramEnd"/>
+        <w:t>The asymptotic performance of my recursive tree height function is O(</w:t>
+      </w:r>
       <w:r>
         <w:rPr>
           <w:rFonts w:ascii="Times New Roman" w:hAnsi="Times New Roman" w:cs="Times New Roman"/>
@@ -650,18 +636,8 @@
           <w:sz w:val="24"/>
           <w:szCs w:val="24"/>
         </w:rPr>
-        <w:t xml:space="preserve">tic performance of the algorithm will be </w:t>
-      </w:r>
-      <w:proofErr w:type="gramStart"/>
-      <w:r>
-        <w:rPr>
-          <w:rFonts w:ascii="Times New Roman" w:hAnsi="Times New Roman" w:cs="Times New Roman"/>
-          <w:sz w:val="24"/>
-          <w:szCs w:val="24"/>
-        </w:rPr>
-        <w:t>O(</w:t>
-      </w:r>
-      <w:proofErr w:type="gramEnd"/>
+        <w:t>tic performance of the algorithm will be O(</w:t>
+      </w:r>
       <w:r>
         <w:rPr>
           <w:rFonts w:ascii="Times New Roman" w:hAnsi="Times New Roman" w:cs="Times New Roman"/>
@@ -827,18 +803,8 @@
           <w:sz w:val="24"/>
           <w:szCs w:val="24"/>
         </w:rPr>
-        <w:t xml:space="preserve">The asymptotic performance of my non-recursive tree height function is </w:t>
-      </w:r>
-      <w:proofErr w:type="gramStart"/>
-      <w:r>
-        <w:rPr>
-          <w:rFonts w:ascii="Times New Roman" w:hAnsi="Times New Roman" w:cs="Times New Roman"/>
-          <w:sz w:val="24"/>
-          <w:szCs w:val="24"/>
-        </w:rPr>
-        <w:t>O(</w:t>
-      </w:r>
-      <w:proofErr w:type="gramEnd"/>
+        <w:t>The asymptotic performance of my non-recursive tree height function is O(</w:t>
+      </w:r>
       <w:r>
         <w:rPr>
           <w:rFonts w:ascii="Times New Roman" w:hAnsi="Times New Roman" w:cs="Times New Roman"/>
@@ -1022,25 +988,7 @@
           <w:sz w:val="24"/>
           <w:szCs w:val="24"/>
         </w:rPr>
-        <w:t xml:space="preserve">Therefore, the running time for the algorithm is </w:t>
-      </w:r>
-      <w:proofErr w:type="gramStart"/>
-      <w:r>
-        <w:rPr>
-          <w:rFonts w:ascii="Times New Roman" w:hAnsi="Times New Roman" w:cs="Times New Roman"/>
-          <w:sz w:val="24"/>
-          <w:szCs w:val="24"/>
-        </w:rPr>
-        <w:t>O(</w:t>
-      </w:r>
-      <w:proofErr w:type="gramEnd"/>
-      <w:r>
-        <w:rPr>
-          <w:rFonts w:ascii="Times New Roman" w:hAnsi="Times New Roman" w:cs="Times New Roman"/>
-          <w:sz w:val="24"/>
-          <w:szCs w:val="24"/>
-        </w:rPr>
-        <w:t>2</w:t>
+        <w:t>Therefore, the running time for the algorithm is O(2</w:t>
       </w:r>
       <w:r>
         <w:rPr>
@@ -1082,18 +1030,8 @@
           <w:sz w:val="24"/>
           <w:szCs w:val="24"/>
         </w:rPr>
-        <w:t xml:space="preserve"> approaches ∞) for my algorithm is </w:t>
-      </w:r>
-      <w:proofErr w:type="gramStart"/>
-      <w:r>
-        <w:rPr>
-          <w:rFonts w:ascii="Times New Roman" w:hAnsi="Times New Roman" w:cs="Times New Roman"/>
-          <w:sz w:val="24"/>
-          <w:szCs w:val="24"/>
-        </w:rPr>
-        <w:t>O(</w:t>
-      </w:r>
-      <w:proofErr w:type="gramEnd"/>
+        <w:t xml:space="preserve"> approaches ∞) for my algorithm is O(</w:t>
+      </w:r>
       <w:r>
         <w:rPr>
           <w:rFonts w:ascii="Times New Roman" w:hAnsi="Times New Roman" w:cs="Times New Roman"/>
@@ -1984,7 +1922,6 @@
           <w:szCs w:val="24"/>
         </w:rPr>
       </w:pPr>
-      <w:proofErr w:type="gramStart"/>
       <w:r>
         <w:rPr>
           <w:rFonts w:ascii="Times New Roman" w:hAnsi="Times New Roman" w:cs="Times New Roman"/>
@@ -2003,7 +1940,6 @@
         </w:rPr>
         <w:t>m</w:t>
       </w:r>
-      <w:proofErr w:type="gramEnd"/>
       <w:r>
         <w:rPr>
           <w:rFonts w:ascii="Times New Roman" w:hAnsi="Times New Roman" w:cs="Times New Roman"/>
@@ -2382,16 +2318,7 @@
           <w:sz w:val="24"/>
           <w:szCs w:val="24"/>
         </w:rPr>
-        <w:t xml:space="preserve"> + … + </w:t>
-      </w:r>
-      <w:proofErr w:type="spellStart"/>
-      <w:r>
-        <w:rPr>
-          <w:rFonts w:ascii="Times New Roman" w:hAnsi="Times New Roman" w:cs="Times New Roman"/>
-          <w:sz w:val="24"/>
-          <w:szCs w:val="24"/>
-        </w:rPr>
-        <w:t>p</w:t>
+        <w:t xml:space="preserve"> + … + p</w:t>
       </w:r>
       <w:r>
         <w:rPr>
@@ -2403,7 +2330,6 @@
         </w:rPr>
         <w:t>s</w:t>
       </w:r>
-      <w:proofErr w:type="spellEnd"/>
       <w:r>
         <w:rPr>
           <w:rFonts w:ascii="Times New Roman" w:hAnsi="Times New Roman" w:cs="Times New Roman"/>
@@ -2660,25 +2586,7 @@
           <w:sz w:val="24"/>
           <w:szCs w:val="24"/>
         </w:rPr>
-        <w:t xml:space="preserve"> – </w:t>
-      </w:r>
-      <w:proofErr w:type="gramStart"/>
-      <w:r>
-        <w:rPr>
-          <w:rFonts w:ascii="Times New Roman" w:hAnsi="Times New Roman" w:cs="Times New Roman"/>
-          <w:sz w:val="24"/>
-          <w:szCs w:val="24"/>
-        </w:rPr>
-        <w:t>1  →</w:t>
-      </w:r>
-      <w:proofErr w:type="gramEnd"/>
-      <w:r>
-        <w:rPr>
-          <w:rFonts w:ascii="Times New Roman" w:hAnsi="Times New Roman" w:cs="Times New Roman"/>
-          <w:sz w:val="24"/>
-          <w:szCs w:val="24"/>
-        </w:rPr>
-        <w:t xml:space="preserve">  </w:t>
+        <w:t xml:space="preserve"> – 1  →  </w:t>
       </w:r>
       <w:r>
         <w:rPr>
@@ -2901,7 +2809,108 @@
           <w:sz w:val="24"/>
           <w:szCs w:val="24"/>
         </w:rPr>
-        <w:t xml:space="preserve">Knowing this fact greatly simplifies the problem. Calculate the sum of the profits of all </w:t>
+        <w:t>Knowing this fact greatly simplifies the problem.</w:t>
+      </w:r>
+      <w:r>
+        <w:rPr>
+          <w:rFonts w:ascii="Times New Roman" w:hAnsi="Times New Roman" w:cs="Times New Roman"/>
+          <w:sz w:val="24"/>
+          <w:szCs w:val="24"/>
+        </w:rPr>
+        <w:t xml:space="preserve"> As the child nodes are read in (i.e. as children are added to the tree), add each new child’s profit to a sum of all of the profits of child nodes entered so far.</w:t>
+      </w:r>
+      <w:r>
+        <w:rPr>
+          <w:rFonts w:ascii="Times New Roman" w:hAnsi="Times New Roman" w:cs="Times New Roman"/>
+          <w:sz w:val="24"/>
+          <w:szCs w:val="24"/>
+        </w:rPr>
+        <w:t xml:space="preserve"> If, after a node is entered, the sum of the parsed child nodes’ profits exceeds the root’s profit, you will immediately know that all of the children should be pebbled and the root should not. </w:t>
+      </w:r>
+      <w:r>
+        <w:rPr>
+          <w:rFonts w:ascii="Times New Roman" w:hAnsi="Times New Roman" w:cs="Times New Roman"/>
+          <w:sz w:val="24"/>
+          <w:szCs w:val="24"/>
+        </w:rPr>
+        <w:t>At this point, you do not need to read in any more nodes</w:t>
+      </w:r>
+      <w:r>
+        <w:rPr>
+          <w:rFonts w:ascii="Times New Roman" w:hAnsi="Times New Roman" w:cs="Times New Roman"/>
+          <w:sz w:val="24"/>
+          <w:szCs w:val="24"/>
+        </w:rPr>
+        <w:t xml:space="preserve"> and you can immediately return the correct pebbling array</w:t>
+      </w:r>
+      <w:r>
+        <w:rPr>
+          <w:rFonts w:ascii="Times New Roman" w:hAnsi="Times New Roman" w:cs="Times New Roman"/>
+          <w:sz w:val="24"/>
+          <w:szCs w:val="24"/>
+        </w:rPr>
+        <w:t>.</w:t>
+      </w:r>
+    </w:p>
+    <w:p>
+      <w:pPr>
+        <w:pStyle w:val="ListParagraph"/>
+        <w:spacing w:after="0" w:line="240" w:lineRule="auto"/>
+        <w:rPr>
+          <w:rFonts w:ascii="Times New Roman" w:hAnsi="Times New Roman" w:cs="Times New Roman"/>
+          <w:sz w:val="24"/>
+          <w:szCs w:val="24"/>
+        </w:rPr>
+      </w:pPr>
+    </w:p>
+    <w:p>
+      <w:pPr>
+        <w:pStyle w:val="ListParagraph"/>
+        <w:spacing w:after="0" w:line="240" w:lineRule="auto"/>
+        <w:rPr>
+          <w:rFonts w:ascii="Times New Roman" w:hAnsi="Times New Roman" w:cs="Times New Roman"/>
+          <w:sz w:val="24"/>
+          <w:szCs w:val="24"/>
+        </w:rPr>
+      </w:pPr>
+      <w:r>
+        <w:rPr>
+          <w:rFonts w:ascii="Times New Roman" w:hAnsi="Times New Roman" w:cs="Times New Roman"/>
+          <w:sz w:val="24"/>
+          <w:szCs w:val="24"/>
+        </w:rPr>
+        <w:t>If, after all of the child nodes have been read in, the root’s profit is greater than the sum of all of the child nodes’ profits, then you know that the proper scheme is that the root should be pebbled and none of the children should be.</w:t>
+      </w:r>
+    </w:p>
+    <w:p>
+      <w:pPr>
+        <w:spacing w:after="0" w:line="240" w:lineRule="auto"/>
+        <w:rPr>
+          <w:rFonts w:ascii="Times New Roman" w:hAnsi="Times New Roman" w:cs="Times New Roman"/>
+          <w:sz w:val="24"/>
+          <w:szCs w:val="24"/>
+        </w:rPr>
+      </w:pPr>
+      <w:bookmarkStart w:id="0" w:name="_GoBack"/>
+      <w:bookmarkEnd w:id="0"/>
+    </w:p>
+    <w:p>
+      <w:pPr>
+        <w:pStyle w:val="ListParagraph"/>
+        <w:spacing w:after="0" w:line="240" w:lineRule="auto"/>
+        <w:rPr>
+          <w:rFonts w:ascii="Times New Roman" w:hAnsi="Times New Roman" w:cs="Times New Roman"/>
+          <w:sz w:val="24"/>
+          <w:szCs w:val="24"/>
+        </w:rPr>
+      </w:pPr>
+      <w:r>
+        <w:rPr>
+          <w:rFonts w:ascii="Times New Roman" w:hAnsi="Times New Roman" w:cs="Times New Roman"/>
+          <w:sz w:val="24"/>
+          <w:szCs w:val="24"/>
+        </w:rPr>
+        <w:t xml:space="preserve">Because </w:t>
       </w:r>
       <w:r>
         <w:rPr>
@@ -2918,37 +2927,23 @@
           <w:sz w:val="24"/>
           <w:szCs w:val="24"/>
         </w:rPr>
-        <w:t xml:space="preserve"> – 1 child nodes while simultaneously (i.e. in the same loop) building the corresponding pebbling array. If the sum of the children’s profits is greater than the profit of the root node, return the pebbling array that was just created. Otherwise, make a new Boolean pebbling array (for which the default values are “false”), set the root’s location to be pebbled, and then return the new array.</w:t>
-      </w:r>
-    </w:p>
-    <w:p>
-      <w:pPr>
-        <w:pStyle w:val="ListParagraph"/>
-        <w:spacing w:after="0" w:line="240" w:lineRule="auto"/>
-        <w:rPr>
-          <w:rFonts w:ascii="Times New Roman" w:hAnsi="Times New Roman" w:cs="Times New Roman"/>
-          <w:sz w:val="24"/>
-          <w:szCs w:val="24"/>
-        </w:rPr>
-      </w:pPr>
-    </w:p>
-    <w:p>
-      <w:pPr>
-        <w:pStyle w:val="ListParagraph"/>
-        <w:spacing w:after="0" w:line="240" w:lineRule="auto"/>
-        <w:rPr>
-          <w:rFonts w:ascii="Times New Roman" w:hAnsi="Times New Roman" w:cs="Times New Roman"/>
-          <w:sz w:val="24"/>
-          <w:szCs w:val="24"/>
-        </w:rPr>
-      </w:pPr>
-      <w:r>
-        <w:rPr>
-          <w:rFonts w:ascii="Times New Roman" w:hAnsi="Times New Roman" w:cs="Times New Roman"/>
-          <w:sz w:val="24"/>
-          <w:szCs w:val="24"/>
-        </w:rPr>
-        <w:t xml:space="preserve">Because </w:t>
+        <w:t xml:space="preserve"> – 1 elements will be accessed</w:t>
+      </w:r>
+      <w:r>
+        <w:rPr>
+          <w:rFonts w:ascii="Times New Roman" w:hAnsi="Times New Roman" w:cs="Times New Roman"/>
+          <w:sz w:val="24"/>
+          <w:szCs w:val="24"/>
+        </w:rPr>
+        <w:t xml:space="preserve"> in the worst case</w:t>
+      </w:r>
+      <w:r>
+        <w:rPr>
+          <w:rFonts w:ascii="Times New Roman" w:hAnsi="Times New Roman" w:cs="Times New Roman"/>
+          <w:sz w:val="24"/>
+          <w:szCs w:val="24"/>
+        </w:rPr>
+        <w:t xml:space="preserve"> to sum all the child nodes and the root node must be accessed to determine if the root has the largest profit, there will be a total of </w:t>
       </w:r>
       <w:r>
         <w:rPr>
@@ -2965,7 +2960,31 @@
           <w:sz w:val="24"/>
           <w:szCs w:val="24"/>
         </w:rPr>
-        <w:t xml:space="preserve"> – 1 elements will be accessed to sum all the child nodes and the root node must be accessed to determine if the root has the largest profit, there will be a total of </w:t>
+        <w:t xml:space="preserve"> nodes iterated/traversed. Therefore, </w:t>
+      </w:r>
+      <w:r>
+        <w:rPr>
+          <w:rFonts w:ascii="Times New Roman" w:hAnsi="Times New Roman" w:cs="Times New Roman"/>
+          <w:sz w:val="24"/>
+          <w:szCs w:val="24"/>
+        </w:rPr>
+        <w:t>the</w:t>
+      </w:r>
+      <w:r>
+        <w:rPr>
+          <w:rFonts w:ascii="Times New Roman" w:hAnsi="Times New Roman" w:cs="Times New Roman"/>
+          <w:sz w:val="24"/>
+          <w:szCs w:val="24"/>
+        </w:rPr>
+        <w:t xml:space="preserve"> worst case</w:t>
+      </w:r>
+      <w:r>
+        <w:rPr>
+          <w:rFonts w:ascii="Times New Roman" w:hAnsi="Times New Roman" w:cs="Times New Roman"/>
+          <w:sz w:val="24"/>
+          <w:szCs w:val="24"/>
+        </w:rPr>
+        <w:t xml:space="preserve"> running time for this algorithm will be O(</w:t>
       </w:r>
       <w:r>
         <w:rPr>
@@ -2982,26 +3001,8 @@
           <w:sz w:val="24"/>
           <w:szCs w:val="24"/>
         </w:rPr>
-        <w:t xml:space="preserve"> nodes iterated/traversed. Therefore, </w:t>
-      </w:r>
-      <w:r>
-        <w:rPr>
-          <w:rFonts w:ascii="Times New Roman" w:hAnsi="Times New Roman" w:cs="Times New Roman"/>
-          <w:sz w:val="24"/>
-          <w:szCs w:val="24"/>
-        </w:rPr>
-        <w:t xml:space="preserve">the running time for this algorithm will be </w:t>
-      </w:r>
-      <w:proofErr w:type="gramStart"/>
-      <w:r>
-        <w:rPr>
-          <w:rFonts w:ascii="Times New Roman" w:hAnsi="Times New Roman" w:cs="Times New Roman"/>
-          <w:sz w:val="24"/>
-          <w:szCs w:val="24"/>
-        </w:rPr>
-        <w:t>O(</w:t>
-      </w:r>
-      <w:proofErr w:type="gramEnd"/>
+        <w:t xml:space="preserve">), where </w:t>
+      </w:r>
       <w:r>
         <w:rPr>
           <w:rFonts w:ascii="Times New Roman" w:hAnsi="Times New Roman" w:cs="Times New Roman"/>
@@ -3017,25 +3018,18 @@
           <w:sz w:val="24"/>
           <w:szCs w:val="24"/>
         </w:rPr>
-        <w:t xml:space="preserve">), where </w:t>
-      </w:r>
-      <w:r>
-        <w:rPr>
-          <w:rFonts w:ascii="Times New Roman" w:hAnsi="Times New Roman" w:cs="Times New Roman"/>
-          <w:i/>
-          <w:sz w:val="24"/>
-          <w:szCs w:val="24"/>
-        </w:rPr>
-        <w:t>n</w:t>
-      </w:r>
-      <w:r>
-        <w:rPr>
-          <w:rFonts w:ascii="Times New Roman" w:hAnsi="Times New Roman" w:cs="Times New Roman"/>
-          <w:sz w:val="24"/>
-          <w:szCs w:val="24"/>
-        </w:rPr>
         <w:t xml:space="preserve"> is the number of nodes in the tree.</w:t>
       </w:r>
+    </w:p>
+    <w:p>
+      <w:pPr>
+        <w:spacing w:after="0" w:line="240" w:lineRule="auto"/>
+        <w:rPr>
+          <w:rFonts w:ascii="Times New Roman" w:hAnsi="Times New Roman" w:cs="Times New Roman"/>
+          <w:sz w:val="24"/>
+          <w:szCs w:val="24"/>
+        </w:rPr>
+      </w:pPr>
     </w:p>
     <w:p>
       <w:pPr>
@@ -3061,8 +3055,6 @@
           <w:szCs w:val="24"/>
         </w:rPr>
       </w:pPr>
-      <w:bookmarkStart w:id="0" w:name="_GoBack"/>
-      <w:bookmarkEnd w:id="0"/>
     </w:p>
     <w:sectPr>
       <w:pgSz w:w="12240" w:h="15840"/>

</xml_diff>

<commit_message>
Started working on question 9
</commit_message>
<xml_diff>
--- a/Project4/proj4Analysis.docx
+++ b/Project4/proj4Analysis.docx
@@ -9440,6 +9440,161 @@
           <w:szCs w:val="24"/>
         </w:rPr>
       </w:pPr>
+      <w:r>
+        <w:rPr>
+          <w:rFonts w:ascii="Times New Roman" w:eastAsiaTheme="minorEastAsia" w:hAnsi="Times New Roman" w:cs="Times New Roman"/>
+          <w:sz w:val="24"/>
+          <w:szCs w:val="24"/>
+        </w:rPr>
+        <w:t>a</w:t>
+      </w:r>
+      <w:r>
+        <w:rPr>
+          <w:rFonts w:ascii="Times New Roman" w:eastAsiaTheme="minorEastAsia" w:hAnsi="Times New Roman" w:cs="Times New Roman"/>
+          <w:sz w:val="24"/>
+          <w:szCs w:val="24"/>
+        </w:rPr>
+        <w:br/>
+      </w:r>
+    </w:p>
+    <w:p>
+      <w:pPr>
+        <w:pStyle w:val="ListParagraph"/>
+        <w:numPr>
+          <w:ilvl w:val="0"/>
+          <w:numId w:val="1"/>
+        </w:numPr>
+        <w:tabs>
+          <w:tab w:val="left" w:pos="1440"/>
+          <w:tab w:val="left" w:pos="3075"/>
+        </w:tabs>
+        <w:spacing w:after="0" w:line="240" w:lineRule="auto"/>
+        <w:rPr>
+          <w:rFonts w:ascii="Times New Roman" w:eastAsiaTheme="minorEastAsia" w:hAnsi="Times New Roman" w:cs="Times New Roman"/>
+          <w:sz w:val="24"/>
+          <w:szCs w:val="24"/>
+        </w:rPr>
+      </w:pPr>
+      <w:r>
+        <w:rPr>
+          <w:rFonts w:ascii="Times New Roman" w:eastAsiaTheme="minorEastAsia" w:hAnsi="Times New Roman" w:cs="Times New Roman"/>
+          <w:sz w:val="24"/>
+          <w:szCs w:val="24"/>
+        </w:rPr>
+        <w:t>The asymptotic worst-case performance for the recursive pebbling algorithm is O(</w:t>
+      </w:r>
+      <w:r>
+        <w:rPr>
+          <w:rFonts w:ascii="Times New Roman" w:eastAsiaTheme="minorEastAsia" w:hAnsi="Times New Roman" w:cs="Times New Roman"/>
+          <w:i/>
+          <w:sz w:val="24"/>
+          <w:szCs w:val="24"/>
+        </w:rPr>
+        <w:t>n</w:t>
+      </w:r>
+      <w:r>
+        <w:rPr>
+          <w:rFonts w:ascii="Times New Roman" w:eastAsiaTheme="minorEastAsia" w:hAnsi="Times New Roman" w:cs="Times New Roman"/>
+          <w:sz w:val="24"/>
+          <w:szCs w:val="24"/>
+        </w:rPr>
+        <w:t xml:space="preserve">). </w:t>
+      </w:r>
+      <w:r>
+        <w:rPr>
+          <w:rFonts w:ascii="Times New Roman" w:eastAsiaTheme="minorEastAsia" w:hAnsi="Times New Roman" w:cs="Times New Roman"/>
+          <w:sz w:val="24"/>
+          <w:szCs w:val="24"/>
+        </w:rPr>
+        <w:t xml:space="preserve">First, let’s find the big-O number of computations and then use that to infer the asymptotic running time. </w:t>
+      </w:r>
+    </w:p>
+    <w:p>
+      <w:pPr>
+        <w:pStyle w:val="ListParagraph"/>
+        <w:tabs>
+          <w:tab w:val="left" w:pos="1440"/>
+          <w:tab w:val="left" w:pos="3075"/>
+        </w:tabs>
+        <w:spacing w:after="0" w:line="240" w:lineRule="auto"/>
+        <w:rPr>
+          <w:rFonts w:ascii="Times New Roman" w:eastAsiaTheme="minorEastAsia" w:hAnsi="Times New Roman" w:cs="Times New Roman"/>
+          <w:sz w:val="24"/>
+          <w:szCs w:val="24"/>
+        </w:rPr>
+      </w:pPr>
+    </w:p>
+    <w:p>
+      <w:pPr>
+        <w:pStyle w:val="ListParagraph"/>
+        <w:tabs>
+          <w:tab w:val="left" w:pos="1440"/>
+          <w:tab w:val="left" w:pos="3075"/>
+        </w:tabs>
+        <w:spacing w:after="0" w:line="240" w:lineRule="auto"/>
+        <w:rPr>
+          <w:rFonts w:ascii="Times New Roman" w:eastAsiaTheme="minorEastAsia" w:hAnsi="Times New Roman" w:cs="Times New Roman"/>
+          <w:sz w:val="24"/>
+          <w:szCs w:val="24"/>
+        </w:rPr>
+      </w:pPr>
+      <w:r>
+        <w:rPr>
+          <w:rFonts w:ascii="Times New Roman" w:eastAsiaTheme="minorEastAsia" w:hAnsi="Times New Roman" w:cs="Times New Roman"/>
+          <w:sz w:val="24"/>
+          <w:szCs w:val="24"/>
+        </w:rPr>
+        <w:t xml:space="preserve">In my implementation, </w:t>
+      </w:r>
+      <w:r>
+        <w:rPr>
+          <w:rFonts w:ascii="Times New Roman" w:eastAsiaTheme="minorEastAsia" w:hAnsi="Times New Roman" w:cs="Times New Roman"/>
+          <w:sz w:val="24"/>
+          <w:szCs w:val="24"/>
+        </w:rPr>
+        <w:t xml:space="preserve">the first step of rooting the tree </w:t>
+      </w:r>
+      <w:r>
+        <w:rPr>
+          <w:rFonts w:ascii="Times New Roman" w:eastAsiaTheme="minorEastAsia" w:hAnsi="Times New Roman" w:cs="Times New Roman"/>
+          <w:sz w:val="24"/>
+          <w:szCs w:val="24"/>
+        </w:rPr>
+        <w:t xml:space="preserve">performs O(1) calculations. Because all </w:t>
+      </w:r>
+      <w:r>
+        <w:rPr>
+          <w:rFonts w:ascii="Times New Roman" w:eastAsiaTheme="minorEastAsia" w:hAnsi="Times New Roman" w:cs="Times New Roman"/>
+          <w:i/>
+          <w:sz w:val="24"/>
+          <w:szCs w:val="24"/>
+        </w:rPr>
+        <w:t>n</w:t>
+      </w:r>
+      <w:r>
+        <w:rPr>
+          <w:rFonts w:ascii="Times New Roman" w:eastAsiaTheme="minorEastAsia" w:hAnsi="Times New Roman" w:cs="Times New Roman"/>
+          <w:sz w:val="24"/>
+          <w:szCs w:val="24"/>
+        </w:rPr>
+        <w:t xml:space="preserve"> nodes in the graph will have to </w:t>
+      </w:r>
+      <w:r>
+        <w:rPr>
+          <w:rFonts w:ascii="Times New Roman" w:eastAsiaTheme="minorEastAsia" w:hAnsi="Times New Roman" w:cs="Times New Roman"/>
+          <w:sz w:val="24"/>
+          <w:szCs w:val="24"/>
+        </w:rPr>
+        <w:t>be traversed at some point later in the algorithm, any random node could be chosen as the root. Therefore, in my implementation, I just randomly select</w:t>
+      </w:r>
+      <w:r>
+        <w:rPr>
+          <w:rFonts w:ascii="Times New Roman" w:eastAsiaTheme="minorEastAsia" w:hAnsi="Times New Roman" w:cs="Times New Roman"/>
+          <w:sz w:val="24"/>
+          <w:szCs w:val="24"/>
+        </w:rPr>
+        <w:t xml:space="preserve"> a node as root. The parent-child relationships will be built in a later step.</w:t>
+      </w:r>
       <w:bookmarkStart w:id="0" w:name="_GoBack"/>
       <w:bookmarkEnd w:id="0"/>
     </w:p>

</xml_diff>

<commit_message>
Completed question 8 and finished the project 4 analysis questions
</commit_message>
<xml_diff>
--- a/Project4/proj4Analysis.docx
+++ b/Project4/proj4Analysis.docx
@@ -9446,7 +9446,58 @@
           <w:sz w:val="24"/>
           <w:szCs w:val="24"/>
         </w:rPr>
-        <w:t>a</w:t>
+        <w:t xml:space="preserve">When running on my machine, the brute force algorithm takes over 5 minutes to run when there are 25 vertices in the graph.  Specifically, the run time is 5.22 minutes. </w:t>
+      </w:r>
+      <w:r>
+        <w:rPr>
+          <w:rFonts w:ascii="Times New Roman" w:eastAsiaTheme="minorEastAsia" w:hAnsi="Times New Roman" w:cs="Times New Roman"/>
+          <w:sz w:val="24"/>
+          <w:szCs w:val="24"/>
+        </w:rPr>
+        <w:t>When the brute force algorithm runs on a graph containing 26 vertices, it runs in 8.23 minutes.</w:t>
+      </w:r>
+      <w:r>
+        <w:rPr>
+          <w:rFonts w:ascii="Times New Roman" w:eastAsiaTheme="minorEastAsia" w:hAnsi="Times New Roman" w:cs="Times New Roman"/>
+          <w:sz w:val="24"/>
+          <w:szCs w:val="24"/>
+        </w:rPr>
+        <w:t xml:space="preserve"> This is a humongous increase in execution time for simply inc</w:t>
+      </w:r>
+      <w:r>
+        <w:rPr>
+          <w:rFonts w:ascii="Times New Roman" w:eastAsiaTheme="minorEastAsia" w:hAnsi="Times New Roman" w:cs="Times New Roman"/>
+          <w:sz w:val="24"/>
+          <w:szCs w:val="24"/>
+        </w:rPr>
+        <w:t xml:space="preserve">reasing the number of nodes by one. By increasing to </w:t>
+      </w:r>
+      <w:r>
+        <w:rPr>
+          <w:rFonts w:ascii="Times New Roman" w:eastAsiaTheme="minorEastAsia" w:hAnsi="Times New Roman" w:cs="Times New Roman"/>
+          <w:i/>
+          <w:sz w:val="24"/>
+          <w:szCs w:val="24"/>
+        </w:rPr>
+        <w:t>n</w:t>
+      </w:r>
+      <w:r>
+        <w:rPr>
+          <w:rFonts w:ascii="Times New Roman" w:eastAsiaTheme="minorEastAsia" w:hAnsi="Times New Roman" w:cs="Times New Roman"/>
+          <w:sz w:val="24"/>
+          <w:szCs w:val="24"/>
+        </w:rPr>
+        <w:t xml:space="preserve"> = 26, the running time increases by almost exactly three minutes</w:t>
+      </w:r>
+      <w:bookmarkStart w:id="0" w:name="_GoBack"/>
+      <w:bookmarkEnd w:id="0"/>
+      <w:r>
+        <w:rPr>
+          <w:rFonts w:ascii="Times New Roman" w:eastAsiaTheme="minorEastAsia" w:hAnsi="Times New Roman" w:cs="Times New Roman"/>
+          <w:sz w:val="24"/>
+          <w:szCs w:val="24"/>
+        </w:rPr>
+        <w:t>.</w:t>
       </w:r>
       <w:r>
         <w:rPr>
@@ -9841,6 +9892,7 @@
           <w:sz w:val="24"/>
           <w:szCs w:val="24"/>
         </w:rPr>
+        <w:lastRenderedPageBreak/>
         <w:t xml:space="preserve">In the third step, </w:t>
       </w:r>
       <w:r>
@@ -9929,7 +9981,6 @@
           <w:sz w:val="24"/>
           <w:szCs w:val="24"/>
         </w:rPr>
-        <w:lastRenderedPageBreak/>
         <w:t>Because none of the steps asymptotically run slower than O(</w:t>
       </w:r>
       <w:r>
@@ -9966,8 +10017,6 @@
         </w:rPr>
         <w:t xml:space="preserve">). </w:t>
       </w:r>
-      <w:bookmarkStart w:id="0" w:name="_GoBack"/>
-      <w:bookmarkEnd w:id="0"/>
       <w:r>
         <w:rPr>
           <w:rFonts w:ascii="Times New Roman" w:eastAsiaTheme="minorEastAsia" w:hAnsi="Times New Roman" w:cs="Times New Roman"/>

</xml_diff>